<commit_message>
LA Ass-4 & AOS THAss-1
</commit_message>
<xml_diff>
--- a/AOS/Take-Home Assignments/TH_Assignment1/2020202018_TH_A1.docx
+++ b/AOS/Take-Home Assignments/TH_Assignment1/2020202018_TH_A1.docx
@@ -48,8 +48,6 @@
           <w:rFonts w:cstheme="minorHAnsi"/>
           <w:b/>
           <w:bCs/>
-          <w:sz w:val="24"/>
-          <w:szCs w:val="24"/>
           <w:lang w:val="en-US"/>
         </w:rPr>
       </w:pPr>
@@ -58,8 +56,6 @@
           <w:rFonts w:cstheme="minorHAnsi"/>
           <w:b/>
           <w:bCs/>
-          <w:sz w:val="24"/>
-          <w:szCs w:val="24"/>
           <w:u w:val="single"/>
           <w:lang w:val="en-US"/>
         </w:rPr>
@@ -70,8 +66,6 @@
           <w:rFonts w:cstheme="minorHAnsi"/>
           <w:b/>
           <w:bCs/>
-          <w:sz w:val="24"/>
-          <w:szCs w:val="24"/>
           <w:lang w:val="en-US"/>
         </w:rPr>
         <w:t xml:space="preserve">. </w:t>
@@ -81,8 +75,6 @@
           <w:rFonts w:cstheme="minorHAnsi"/>
           <w:b/>
           <w:bCs/>
-          <w:sz w:val="24"/>
-          <w:szCs w:val="24"/>
           <w:lang w:val="en-US"/>
         </w:rPr>
         <w:t>What are Threads?</w:t>
@@ -92,153 +84,62 @@
           <w:rFonts w:cstheme="minorHAnsi"/>
           <w:b/>
           <w:bCs/>
-          <w:sz w:val="24"/>
-          <w:szCs w:val="24"/>
-          <w:lang w:val="en-US"/>
-        </w:rPr>
-        <w:t xml:space="preserve"> </w:t>
-      </w:r>
-      <w:r>
+          <w:lang w:val="en-US"/>
+        </w:rPr>
+        <w:t xml:space="preserve"> What is the difference between user level thread and kernel level threads? During execution, how does it benefit to have kernel level threads? Describe in detail how threads, user-level or kernel-level, are treated for concurrency.</w:t>
+      </w:r>
+    </w:p>
+    <w:p>
+      <w:pPr>
+        <w:spacing w:after="0" w:line="240" w:lineRule="auto"/>
+        <w:jc w:val="both"/>
         <w:rPr>
           <w:rFonts w:cstheme="minorHAnsi"/>
           <w:b/>
           <w:bCs/>
-          <w:sz w:val="24"/>
-          <w:szCs w:val="24"/>
-          <w:lang w:val="en-US"/>
-        </w:rPr>
-        <w:t>What is the difference between user level thread and kernel level threads?</w:t>
-      </w:r>
+          <w:lang w:val="en-US"/>
+        </w:rPr>
+      </w:pPr>
+    </w:p>
+    <w:p>
+      <w:pPr>
+        <w:spacing w:after="0" w:line="240" w:lineRule="auto"/>
+        <w:jc w:val="both"/>
+        <w:rPr>
+          <w:rFonts w:eastAsia="Times New Roman" w:cstheme="minorHAnsi"/>
+          <w:lang w:eastAsia="en-IN"/>
+        </w:rPr>
+      </w:pPr>
       <w:r>
         <w:rPr>
           <w:rFonts w:cstheme="minorHAnsi"/>
           <w:b/>
           <w:bCs/>
-          <w:sz w:val="24"/>
-          <w:szCs w:val="24"/>
-          <w:lang w:val="en-US"/>
-        </w:rPr>
-        <w:t xml:space="preserve"> </w:t>
+          <w:u w:val="single"/>
+          <w:lang w:val="en-US"/>
+        </w:rPr>
+        <w:t>Answer</w:t>
       </w:r>
       <w:r>
         <w:rPr>
           <w:rFonts w:cstheme="minorHAnsi"/>
           <w:b/>
           <w:bCs/>
-          <w:sz w:val="24"/>
-          <w:szCs w:val="24"/>
-          <w:lang w:val="en-US"/>
-        </w:rPr>
-        <w:t>During execution, how does it benefit to have kernel level threads?</w:t>
-      </w:r>
-      <w:r>
-        <w:rPr>
-          <w:rFonts w:cstheme="minorHAnsi"/>
-          <w:b/>
-          <w:bCs/>
-          <w:sz w:val="24"/>
-          <w:szCs w:val="24"/>
-          <w:lang w:val="en-US"/>
-        </w:rPr>
-        <w:t xml:space="preserve"> </w:t>
-      </w:r>
-      <w:r>
-        <w:rPr>
-          <w:rFonts w:cstheme="minorHAnsi"/>
-          <w:b/>
-          <w:bCs/>
-          <w:sz w:val="24"/>
-          <w:szCs w:val="24"/>
-          <w:lang w:val="en-US"/>
-        </w:rPr>
-        <w:t>Describe in detail how threads, user-level or kernel-level</w:t>
-      </w:r>
-      <w:r>
-        <w:rPr>
-          <w:rFonts w:cstheme="minorHAnsi"/>
-          <w:b/>
-          <w:bCs/>
-          <w:sz w:val="24"/>
-          <w:szCs w:val="24"/>
-          <w:lang w:val="en-US"/>
-        </w:rPr>
-        <w:t>,</w:t>
-      </w:r>
-      <w:r>
-        <w:rPr>
-          <w:rFonts w:cstheme="minorHAnsi"/>
-          <w:b/>
-          <w:bCs/>
-          <w:sz w:val="24"/>
-          <w:szCs w:val="24"/>
-          <w:lang w:val="en-US"/>
-        </w:rPr>
-        <w:t xml:space="preserve"> are treated for concurrency.</w:t>
-      </w:r>
-    </w:p>
-    <w:p>
-      <w:pPr>
-        <w:spacing w:after="0" w:line="240" w:lineRule="auto"/>
-        <w:jc w:val="both"/>
-        <w:rPr>
-          <w:rFonts w:cstheme="minorHAnsi"/>
-          <w:b/>
-          <w:bCs/>
-          <w:sz w:val="24"/>
-          <w:szCs w:val="24"/>
-          <w:lang w:val="en-US"/>
-        </w:rPr>
-      </w:pPr>
-    </w:p>
-    <w:p>
-      <w:pPr>
-        <w:spacing w:after="0" w:line="240" w:lineRule="auto"/>
-        <w:jc w:val="both"/>
+          <w:lang w:val="en-US"/>
+        </w:rPr>
+        <w:t xml:space="preserve">: </w:t>
+      </w:r>
+      <w:r>
+        <w:rPr>
+          <w:rStyle w:val="EndnoteReference"/>
+          <w:rFonts w:cstheme="minorHAnsi"/>
+          <w:lang w:val="en-US"/>
+        </w:rPr>
+        <w:endnoteReference w:id="1"/>
+      </w:r>
+      <w:r>
         <w:rPr>
           <w:rFonts w:eastAsia="Times New Roman" w:cstheme="minorHAnsi"/>
-          <w:sz w:val="24"/>
-          <w:szCs w:val="24"/>
-          <w:lang w:eastAsia="en-IN"/>
-        </w:rPr>
-      </w:pPr>
-      <w:r>
-        <w:rPr>
-          <w:rFonts w:cstheme="minorHAnsi"/>
-          <w:b/>
-          <w:bCs/>
-          <w:sz w:val="24"/>
-          <w:szCs w:val="24"/>
-          <w:u w:val="single"/>
-          <w:lang w:val="en-US"/>
-        </w:rPr>
-        <w:t>Answer</w:t>
-      </w:r>
-      <w:r>
-        <w:rPr>
-          <w:rFonts w:cstheme="minorHAnsi"/>
-          <w:b/>
-          <w:bCs/>
-          <w:sz w:val="24"/>
-          <w:szCs w:val="24"/>
-          <w:lang w:val="en-US"/>
-        </w:rPr>
-        <w:t xml:space="preserve">: </w:t>
-      </w:r>
-      <w:r>
-        <w:rPr>
-          <w:rStyle w:val="EndnoteReference"/>
-          <w:rFonts w:cstheme="minorHAnsi"/>
-          <w:sz w:val="24"/>
-          <w:szCs w:val="24"/>
-          <w:lang w:val="en-US"/>
-        </w:rPr>
-        <w:endnoteReference w:id="1"/>
-      </w:r>
-      <w:r>
-        <w:rPr>
-          <w:rFonts w:eastAsia="Times New Roman" w:cstheme="minorHAnsi"/>
-          <w:sz w:val="24"/>
-          <w:szCs w:val="24"/>
           <w:lang w:eastAsia="en-IN"/>
         </w:rPr>
         <w:t xml:space="preserve">A </w:t>
@@ -248,8 +149,6 @@
           <w:rFonts w:eastAsia="Times New Roman" w:cstheme="minorHAnsi"/>
           <w:b/>
           <w:bCs/>
-          <w:sz w:val="24"/>
-          <w:szCs w:val="24"/>
           <w:lang w:eastAsia="en-IN"/>
         </w:rPr>
         <w:t>Thread</w:t>
@@ -257,204 +156,76 @@
       <w:r>
         <w:rPr>
           <w:rFonts w:eastAsia="Times New Roman" w:cstheme="minorHAnsi"/>
-          <w:sz w:val="24"/>
-          <w:szCs w:val="24"/>
           <w:lang w:eastAsia="en-IN"/>
         </w:rPr>
-        <w:t xml:space="preserve"> is a single sequence stream within a process. Threads have same properties as of the process</w:t>
-      </w:r>
-      <w:r>
-        <w:rPr>
-          <w:rFonts w:eastAsia="Times New Roman" w:cstheme="minorHAnsi"/>
-          <w:sz w:val="24"/>
-          <w:szCs w:val="24"/>
-          <w:lang w:eastAsia="en-IN"/>
-        </w:rPr>
-        <w:t>,</w:t>
-      </w:r>
-      <w:r>
-        <w:rPr>
-          <w:rFonts w:eastAsia="Times New Roman" w:cstheme="minorHAnsi"/>
-          <w:sz w:val="24"/>
-          <w:szCs w:val="24"/>
-          <w:lang w:eastAsia="en-IN"/>
-        </w:rPr>
-        <w:t xml:space="preserve"> so they are </w:t>
-      </w:r>
-      <w:r>
-        <w:rPr>
-          <w:rFonts w:eastAsia="Times New Roman" w:cstheme="minorHAnsi"/>
-          <w:sz w:val="24"/>
-          <w:szCs w:val="24"/>
-          <w:lang w:eastAsia="en-IN"/>
-        </w:rPr>
-        <w:t xml:space="preserve">also </w:t>
-      </w:r>
-      <w:r>
-        <w:rPr>
-          <w:rFonts w:eastAsia="Times New Roman" w:cstheme="minorHAnsi"/>
-          <w:sz w:val="24"/>
-          <w:szCs w:val="24"/>
-          <w:lang w:eastAsia="en-IN"/>
-        </w:rPr>
-        <w:t xml:space="preserve">called as </w:t>
+        <w:t xml:space="preserve"> is a single sequence stream within a process. Threads have same properties as of the process, so they are also called as </w:t>
       </w:r>
       <w:r>
         <w:rPr>
           <w:rFonts w:eastAsia="Times New Roman" w:cstheme="minorHAnsi"/>
           <w:b/>
           <w:bCs/>
-          <w:sz w:val="24"/>
-          <w:szCs w:val="24"/>
           <w:lang w:eastAsia="en-IN"/>
         </w:rPr>
-        <w:t>light</w:t>
+        <w:t>light-weight processes</w:t>
+      </w:r>
+      <w:r>
+        <w:rPr>
+          <w:rFonts w:eastAsia="Times New Roman" w:cstheme="minorHAnsi"/>
+          <w:lang w:eastAsia="en-IN"/>
+        </w:rPr>
+        <w:t xml:space="preserve">. Threads are executed one after another but gives the illusion as if they are executing in parallel. Each thread has different states. Each thread consists of a </w:t>
       </w:r>
       <w:r>
         <w:rPr>
           <w:rFonts w:eastAsia="Times New Roman" w:cstheme="minorHAnsi"/>
           <w:b/>
           <w:bCs/>
-          <w:sz w:val="24"/>
-          <w:szCs w:val="24"/>
           <w:lang w:eastAsia="en-IN"/>
         </w:rPr>
-        <w:t>-</w:t>
+        <w:t>program counter</w:t>
+      </w:r>
+      <w:r>
+        <w:rPr>
+          <w:rFonts w:eastAsia="Times New Roman" w:cstheme="minorHAnsi"/>
+          <w:lang w:eastAsia="en-IN"/>
+        </w:rPr>
+        <w:t xml:space="preserve">, a </w:t>
       </w:r>
       <w:r>
         <w:rPr>
           <w:rFonts w:eastAsia="Times New Roman" w:cstheme="minorHAnsi"/>
           <w:b/>
           <w:bCs/>
-          <w:sz w:val="24"/>
-          <w:szCs w:val="24"/>
           <w:lang w:eastAsia="en-IN"/>
         </w:rPr>
-        <w:t>weight processes</w:t>
+        <w:t>register set</w:t>
       </w:r>
       <w:r>
         <w:rPr>
           <w:rFonts w:eastAsia="Times New Roman" w:cstheme="minorHAnsi"/>
-          <w:sz w:val="24"/>
-          <w:szCs w:val="24"/>
           <w:lang w:eastAsia="en-IN"/>
         </w:rPr>
-        <w:t xml:space="preserve">. Threads are executed one after another but gives the illusion as if they are executing in parallel. Each thread has different states. Each thread </w:t>
-      </w:r>
-      <w:r>
-        <w:rPr>
-          <w:rFonts w:eastAsia="Times New Roman" w:cstheme="minorHAnsi"/>
-          <w:sz w:val="24"/>
-          <w:szCs w:val="24"/>
-          <w:lang w:eastAsia="en-IN"/>
-        </w:rPr>
-        <w:t>consists of a</w:t>
-      </w:r>
-      <w:r>
-        <w:rPr>
-          <w:rFonts w:eastAsia="Times New Roman" w:cstheme="minorHAnsi"/>
-          <w:sz w:val="24"/>
-          <w:szCs w:val="24"/>
-          <w:lang w:eastAsia="en-IN"/>
-        </w:rPr>
-        <w:t xml:space="preserve"> </w:t>
+        <w:t xml:space="preserve"> and a </w:t>
       </w:r>
       <w:r>
         <w:rPr>
           <w:rFonts w:eastAsia="Times New Roman" w:cstheme="minorHAnsi"/>
           <w:b/>
           <w:bCs/>
-          <w:sz w:val="24"/>
-          <w:szCs w:val="24"/>
           <w:lang w:eastAsia="en-IN"/>
         </w:rPr>
-        <w:t>program counter</w:t>
+        <w:t>stack space</w:t>
+      </w:r>
+      <w:r>
+        <w:t xml:space="preserve"> but other threads can read and write the stack memory</w:t>
       </w:r>
       <w:r>
         <w:rPr>
           <w:rFonts w:eastAsia="Times New Roman" w:cstheme="minorHAnsi"/>
-          <w:sz w:val="24"/>
-          <w:szCs w:val="24"/>
           <w:lang w:eastAsia="en-IN"/>
         </w:rPr>
-        <w:t>, a</w:t>
-      </w:r>
-      <w:r>
-        <w:rPr>
-          <w:rFonts w:eastAsia="Times New Roman" w:cstheme="minorHAnsi"/>
-          <w:sz w:val="24"/>
-          <w:szCs w:val="24"/>
-          <w:lang w:eastAsia="en-IN"/>
-        </w:rPr>
-        <w:t xml:space="preserve"> </w:t>
-      </w:r>
-      <w:r>
-        <w:rPr>
-          <w:rFonts w:eastAsia="Times New Roman" w:cstheme="minorHAnsi"/>
-          <w:b/>
-          <w:bCs/>
-          <w:sz w:val="24"/>
-          <w:szCs w:val="24"/>
-          <w:lang w:eastAsia="en-IN"/>
-        </w:rPr>
-        <w:t>register set</w:t>
-      </w:r>
-      <w:r>
-        <w:rPr>
-          <w:rFonts w:eastAsia="Times New Roman" w:cstheme="minorHAnsi"/>
-          <w:sz w:val="24"/>
-          <w:szCs w:val="24"/>
-          <w:lang w:eastAsia="en-IN"/>
-        </w:rPr>
-        <w:t xml:space="preserve"> and a</w:t>
-      </w:r>
-      <w:r>
-        <w:rPr>
-          <w:rFonts w:eastAsia="Times New Roman" w:cstheme="minorHAnsi"/>
-          <w:sz w:val="24"/>
-          <w:szCs w:val="24"/>
-          <w:lang w:eastAsia="en-IN"/>
-        </w:rPr>
-        <w:t xml:space="preserve"> </w:t>
-      </w:r>
-      <w:r>
-        <w:rPr>
-          <w:rFonts w:eastAsia="Times New Roman" w:cstheme="minorHAnsi"/>
-          <w:b/>
-          <w:bCs/>
-          <w:sz w:val="24"/>
-          <w:szCs w:val="24"/>
-          <w:lang w:eastAsia="en-IN"/>
-        </w:rPr>
-        <w:t>stack space</w:t>
-      </w:r>
-      <w:r>
-        <w:t xml:space="preserve"> </w:t>
-      </w:r>
-      <w:r>
-        <w:rPr>
-          <w:sz w:val="24"/>
-          <w:szCs w:val="24"/>
-        </w:rPr>
-        <w:t>but other threads can read and write the stack memory</w:t>
-      </w:r>
-      <w:r>
-        <w:rPr>
-          <w:rFonts w:eastAsia="Times New Roman" w:cstheme="minorHAnsi"/>
-          <w:sz w:val="24"/>
-          <w:szCs w:val="24"/>
-          <w:lang w:eastAsia="en-IN"/>
-        </w:rPr>
-        <w:t>.</w:t>
-      </w:r>
-      <w:r>
-        <w:rPr>
-          <w:rFonts w:eastAsia="Times New Roman" w:cstheme="minorHAnsi"/>
-          <w:sz w:val="24"/>
-          <w:szCs w:val="24"/>
-          <w:lang w:eastAsia="en-IN"/>
-        </w:rPr>
-        <w:t xml:space="preserve"> Threads are not independent of each other as they share the code, data, OS resources etc.</w:t>
+        <w:t>. Threads are not independent of each other as they share the code, data, OS resources etc.</w:t>
       </w:r>
     </w:p>
     <w:p>
@@ -463,8 +234,6 @@
         <w:jc w:val="both"/>
         <w:rPr>
           <w:rFonts w:eastAsia="Times New Roman" w:cstheme="minorHAnsi"/>
-          <w:sz w:val="24"/>
-          <w:szCs w:val="24"/>
           <w:lang w:eastAsia="en-IN"/>
         </w:rPr>
       </w:pPr>
@@ -475,16 +244,12 @@
         <w:jc w:val="both"/>
         <w:rPr>
           <w:rFonts w:eastAsia="Times New Roman" w:cstheme="minorHAnsi"/>
-          <w:sz w:val="24"/>
-          <w:szCs w:val="24"/>
           <w:lang w:eastAsia="en-IN"/>
         </w:rPr>
       </w:pPr>
       <w:r>
         <w:rPr>
           <w:rFonts w:eastAsia="Times New Roman" w:cstheme="minorHAnsi"/>
-          <w:sz w:val="24"/>
-          <w:szCs w:val="24"/>
           <w:lang w:eastAsia="en-IN"/>
         </w:rPr>
         <w:t>There are two types of Thread</w:t>
@@ -492,8 +257,6 @@
       <w:r>
         <w:rPr>
           <w:rFonts w:eastAsia="Times New Roman" w:cstheme="minorHAnsi"/>
-          <w:sz w:val="24"/>
-          <w:szCs w:val="24"/>
           <w:lang w:eastAsia="en-IN"/>
         </w:rPr>
         <w:t>s</w:t>
@@ -501,8 +264,6 @@
       <w:r>
         <w:rPr>
           <w:rFonts w:eastAsia="Times New Roman" w:cstheme="minorHAnsi"/>
-          <w:sz w:val="24"/>
-          <w:szCs w:val="24"/>
           <w:lang w:eastAsia="en-IN"/>
         </w:rPr>
         <w:t>:</w:t>
@@ -519,8 +280,6 @@
         <w:jc w:val="both"/>
         <w:rPr>
           <w:rFonts w:cstheme="minorHAnsi"/>
-          <w:sz w:val="24"/>
-          <w:szCs w:val="24"/>
           <w:lang w:val="en-US"/>
         </w:rPr>
       </w:pPr>
@@ -529,8 +288,6 @@
           <w:rFonts w:cstheme="minorHAnsi"/>
           <w:b/>
           <w:bCs/>
-          <w:sz w:val="24"/>
-          <w:szCs w:val="24"/>
           <w:lang w:val="en-US"/>
         </w:rPr>
         <w:t>User-Level Thread</w:t>
@@ -540,8 +297,6 @@
           <w:rFonts w:cstheme="minorHAnsi"/>
           <w:b/>
           <w:bCs/>
-          <w:sz w:val="24"/>
-          <w:szCs w:val="24"/>
           <w:lang w:val="en-US"/>
         </w:rPr>
         <w:t>s</w:t>
@@ -549,8 +304,6 @@
       <w:r>
         <w:rPr>
           <w:rFonts w:cstheme="minorHAnsi"/>
-          <w:sz w:val="24"/>
-          <w:szCs w:val="24"/>
           <w:lang w:val="en-US"/>
         </w:rPr>
         <w:t xml:space="preserve"> </w:t>
@@ -558,8 +311,6 @@
       <w:r>
         <w:rPr>
           <w:rFonts w:cstheme="minorHAnsi"/>
-          <w:sz w:val="24"/>
-          <w:szCs w:val="24"/>
           <w:lang w:val="en-US"/>
         </w:rPr>
         <w:t>are</w:t>
@@ -567,8 +318,6 @@
       <w:r>
         <w:rPr>
           <w:rFonts w:cstheme="minorHAnsi"/>
-          <w:sz w:val="24"/>
-          <w:szCs w:val="24"/>
           <w:lang w:val="en-US"/>
         </w:rPr>
         <w:t xml:space="preserve"> implemented in the user level library</w:t>
@@ -576,8 +325,6 @@
       <w:r>
         <w:rPr>
           <w:rFonts w:cstheme="minorHAnsi"/>
-          <w:sz w:val="24"/>
-          <w:szCs w:val="24"/>
           <w:lang w:val="en-US"/>
         </w:rPr>
         <w:t>. T</w:t>
@@ -585,8 +332,6 @@
       <w:r>
         <w:rPr>
           <w:rFonts w:cstheme="minorHAnsi"/>
-          <w:sz w:val="24"/>
-          <w:szCs w:val="24"/>
           <w:lang w:val="en-US"/>
         </w:rPr>
         <w:t xml:space="preserve">hey are not created using the system calls. Thread switching does not </w:t>
@@ -594,8 +339,6 @@
       <w:r>
         <w:rPr>
           <w:rFonts w:cstheme="minorHAnsi"/>
-          <w:sz w:val="24"/>
-          <w:szCs w:val="24"/>
           <w:lang w:val="en-US"/>
         </w:rPr>
         <w:t>require</w:t>
@@ -603,8 +346,6 @@
       <w:r>
         <w:rPr>
           <w:rFonts w:cstheme="minorHAnsi"/>
-          <w:sz w:val="24"/>
-          <w:szCs w:val="24"/>
           <w:lang w:val="en-US"/>
         </w:rPr>
         <w:t xml:space="preserve"> OS</w:t>
@@ -612,8 +353,6 @@
       <w:r>
         <w:rPr>
           <w:rFonts w:cstheme="minorHAnsi"/>
-          <w:sz w:val="24"/>
-          <w:szCs w:val="24"/>
           <w:lang w:val="en-US"/>
         </w:rPr>
         <w:t xml:space="preserve"> intervention</w:t>
@@ -621,8 +360,6 @@
       <w:r>
         <w:rPr>
           <w:rFonts w:cstheme="minorHAnsi"/>
-          <w:sz w:val="24"/>
-          <w:szCs w:val="24"/>
           <w:lang w:val="en-US"/>
         </w:rPr>
         <w:t xml:space="preserve"> and</w:t>
@@ -630,8 +367,6 @@
       <w:r>
         <w:rPr>
           <w:rFonts w:cstheme="minorHAnsi"/>
-          <w:sz w:val="24"/>
-          <w:szCs w:val="24"/>
           <w:lang w:val="en-US"/>
         </w:rPr>
         <w:t xml:space="preserve"> does not require</w:t>
@@ -639,8 +374,6 @@
       <w:r>
         <w:rPr>
           <w:rFonts w:cstheme="minorHAnsi"/>
-          <w:sz w:val="24"/>
-          <w:szCs w:val="24"/>
           <w:lang w:val="en-US"/>
         </w:rPr>
         <w:t xml:space="preserve"> to cause </w:t>
@@ -648,8 +381,6 @@
       <w:r>
         <w:rPr>
           <w:rFonts w:cstheme="minorHAnsi"/>
-          <w:sz w:val="24"/>
-          <w:szCs w:val="24"/>
           <w:lang w:val="en-US"/>
         </w:rPr>
         <w:t xml:space="preserve">an </w:t>
@@ -657,8 +388,6 @@
       <w:r>
         <w:rPr>
           <w:rFonts w:cstheme="minorHAnsi"/>
-          <w:sz w:val="24"/>
-          <w:szCs w:val="24"/>
           <w:lang w:val="en-US"/>
         </w:rPr>
         <w:t>interrupt to Kernel. Kernel doesn’t know about the user level thread and manages them as if they were single-threaded processes.</w:t>
@@ -675,8 +404,6 @@
         <w:jc w:val="both"/>
         <w:rPr>
           <w:rFonts w:cstheme="minorHAnsi"/>
-          <w:sz w:val="24"/>
-          <w:szCs w:val="24"/>
           <w:lang w:val="en-US"/>
         </w:rPr>
       </w:pPr>
@@ -685,8 +412,6 @@
           <w:rFonts w:cstheme="minorHAnsi"/>
           <w:b/>
           <w:bCs/>
-          <w:sz w:val="24"/>
-          <w:szCs w:val="24"/>
           <w:lang w:val="en-US"/>
         </w:rPr>
         <w:t xml:space="preserve">Kernel-Level Threads </w:t>
@@ -694,62 +419,13 @@
       <w:r>
         <w:rPr>
           <w:rFonts w:cstheme="minorHAnsi"/>
-          <w:sz w:val="24"/>
-          <w:szCs w:val="24"/>
-          <w:lang w:val="en-US"/>
-        </w:rPr>
-        <w:t xml:space="preserve">are managed by the Kernel. </w:t>
-      </w:r>
-      <w:r>
-        <w:rPr>
-          <w:rFonts w:cstheme="minorHAnsi"/>
-          <w:sz w:val="24"/>
-          <w:szCs w:val="24"/>
-          <w:lang w:val="en-US"/>
-        </w:rPr>
-        <w:t xml:space="preserve">Instead of thread table in each process, the kernel itself has </w:t>
-      </w:r>
-      <w:r>
-        <w:rPr>
-          <w:rFonts w:cstheme="minorHAnsi"/>
-          <w:sz w:val="24"/>
-          <w:szCs w:val="24"/>
-          <w:lang w:val="en-US"/>
-        </w:rPr>
-        <w:t xml:space="preserve">a master </w:t>
-      </w:r>
-      <w:r>
-        <w:rPr>
-          <w:rFonts w:cstheme="minorHAnsi"/>
-          <w:sz w:val="24"/>
-          <w:szCs w:val="24"/>
-          <w:lang w:val="en-US"/>
-        </w:rPr>
-        <w:t>thread table that keeps track of all the threads in the system. In addition</w:t>
-      </w:r>
-      <w:r>
-        <w:rPr>
-          <w:rFonts w:cstheme="minorHAnsi"/>
-          <w:sz w:val="24"/>
-          <w:szCs w:val="24"/>
-          <w:lang w:val="en-US"/>
-        </w:rPr>
-        <w:t>, the</w:t>
-      </w:r>
-      <w:r>
-        <w:rPr>
-          <w:rFonts w:cstheme="minorHAnsi"/>
-          <w:sz w:val="24"/>
-          <w:szCs w:val="24"/>
-          <w:lang w:val="en-US"/>
-        </w:rPr>
-        <w:t xml:space="preserve"> kernel also maintains the traditional process table to keep track of the processes. OS kernel provides system call</w:t>
-      </w:r>
-      <w:r>
-        <w:rPr>
-          <w:rFonts w:cstheme="minorHAnsi"/>
-          <w:sz w:val="24"/>
-          <w:szCs w:val="24"/>
+          <w:lang w:val="en-US"/>
+        </w:rPr>
+        <w:t>are managed by the Kernel. Instead of thread table in each process, the kernel itself has a master thread table that keeps track of all the threads in the system. In addition, the kernel also maintains the traditional process table to keep track of the processes. OS kernel provides system call</w:t>
+      </w:r>
+      <w:r>
+        <w:rPr>
+          <w:rFonts w:cstheme="minorHAnsi"/>
           <w:lang w:val="en-US"/>
         </w:rPr>
         <w:t>s</w:t>
@@ -757,8 +433,6 @@
       <w:r>
         <w:rPr>
           <w:rFonts w:cstheme="minorHAnsi"/>
-          <w:sz w:val="24"/>
-          <w:szCs w:val="24"/>
           <w:lang w:val="en-US"/>
         </w:rPr>
         <w:t xml:space="preserve"> to create and manage threads.</w:t>
@@ -770,8 +444,6 @@
         <w:jc w:val="both"/>
         <w:rPr>
           <w:rFonts w:cstheme="minorHAnsi"/>
-          <w:sz w:val="24"/>
-          <w:szCs w:val="24"/>
           <w:lang w:val="en-US"/>
         </w:rPr>
       </w:pPr>
@@ -779,8 +451,6 @@
         <w:rPr>
           <w:rStyle w:val="EndnoteReference"/>
           <w:rFonts w:cstheme="minorHAnsi"/>
-          <w:sz w:val="24"/>
-          <w:szCs w:val="24"/>
           <w:lang w:val="en-US"/>
         </w:rPr>
         <w:endnoteReference w:id="2"/>
@@ -809,16 +479,12 @@
               <w:jc w:val="center"/>
               <w:rPr>
                 <w:rFonts w:cstheme="minorHAnsi"/>
-                <w:sz w:val="24"/>
-                <w:szCs w:val="24"/>
                 <w:lang w:val="en-US"/>
               </w:rPr>
             </w:pPr>
             <w:r>
               <w:rPr>
                 <w:rFonts w:cstheme="minorHAnsi"/>
-                <w:sz w:val="24"/>
-                <w:szCs w:val="24"/>
                 <w:lang w:val="en-US"/>
               </w:rPr>
               <w:t>User-Level Thread</w:t>
@@ -834,16 +500,12 @@
               <w:jc w:val="center"/>
               <w:rPr>
                 <w:rFonts w:cstheme="minorHAnsi"/>
-                <w:sz w:val="24"/>
-                <w:szCs w:val="24"/>
                 <w:lang w:val="en-US"/>
               </w:rPr>
             </w:pPr>
             <w:r>
               <w:rPr>
                 <w:rFonts w:cstheme="minorHAnsi"/>
-                <w:sz w:val="24"/>
-                <w:szCs w:val="24"/>
                 <w:lang w:val="en-US"/>
               </w:rPr>
               <w:t>Kernel-Level Thread</w:t>
@@ -866,16 +528,12 @@
               <w:jc w:val="both"/>
               <w:rPr>
                 <w:rFonts w:cstheme="minorHAnsi"/>
-                <w:sz w:val="24"/>
-                <w:szCs w:val="24"/>
                 <w:lang w:val="en-US"/>
               </w:rPr>
             </w:pPr>
             <w:r>
               <w:rPr>
                 <w:rFonts w:cstheme="minorHAnsi"/>
-                <w:sz w:val="24"/>
-                <w:szCs w:val="24"/>
                 <w:lang w:val="en-US"/>
               </w:rPr>
               <w:t>Implemented by the users.</w:t>
@@ -891,16 +549,12 @@
               <w:jc w:val="both"/>
               <w:rPr>
                 <w:rFonts w:cstheme="minorHAnsi"/>
-                <w:sz w:val="24"/>
-                <w:szCs w:val="24"/>
                 <w:lang w:val="en-US"/>
               </w:rPr>
             </w:pPr>
             <w:r>
               <w:rPr>
                 <w:rFonts w:cstheme="minorHAnsi"/>
-                <w:sz w:val="24"/>
-                <w:szCs w:val="24"/>
                 <w:lang w:val="en-US"/>
               </w:rPr>
               <w:t>OS doesn’t know about them.</w:t>
@@ -916,16 +570,12 @@
               <w:jc w:val="both"/>
               <w:rPr>
                 <w:rFonts w:cstheme="minorHAnsi"/>
-                <w:sz w:val="24"/>
-                <w:szCs w:val="24"/>
                 <w:lang w:val="en-US"/>
               </w:rPr>
             </w:pPr>
             <w:r>
               <w:rPr>
                 <w:rFonts w:cstheme="minorHAnsi"/>
-                <w:sz w:val="24"/>
-                <w:szCs w:val="24"/>
                 <w:lang w:val="en-US"/>
               </w:rPr>
               <w:t>These threads are generic and can run on any OS.</w:t>
@@ -941,16 +591,12 @@
               <w:jc w:val="both"/>
               <w:rPr>
                 <w:rFonts w:cstheme="minorHAnsi"/>
-                <w:sz w:val="24"/>
-                <w:szCs w:val="24"/>
                 <w:lang w:val="en-US"/>
               </w:rPr>
             </w:pPr>
             <w:r>
               <w:rPr>
                 <w:rFonts w:cstheme="minorHAnsi"/>
-                <w:sz w:val="24"/>
-                <w:szCs w:val="24"/>
                 <w:lang w:val="en-US"/>
               </w:rPr>
               <w:t>Easier implementation.</w:t>
@@ -966,16 +612,12 @@
               <w:jc w:val="both"/>
               <w:rPr>
                 <w:rFonts w:cstheme="minorHAnsi"/>
-                <w:sz w:val="24"/>
-                <w:szCs w:val="24"/>
                 <w:lang w:val="en-US"/>
               </w:rPr>
             </w:pPr>
             <w:r>
               <w:rPr>
                 <w:rFonts w:cstheme="minorHAnsi"/>
-                <w:sz w:val="24"/>
-                <w:szCs w:val="24"/>
                 <w:lang w:val="en-US"/>
               </w:rPr>
               <w:t xml:space="preserve">Context-switching </w:t>
@@ -983,8 +625,6 @@
             <w:r>
               <w:rPr>
                 <w:rFonts w:cstheme="minorHAnsi"/>
-                <w:sz w:val="24"/>
-                <w:szCs w:val="24"/>
                 <w:lang w:val="en-US"/>
               </w:rPr>
               <w:t>time is</w:t>
@@ -992,8 +632,6 @@
             <w:r>
               <w:rPr>
                 <w:rFonts w:cstheme="minorHAnsi"/>
-                <w:sz w:val="24"/>
-                <w:szCs w:val="24"/>
                 <w:lang w:val="en-US"/>
               </w:rPr>
               <w:t xml:space="preserve"> less and </w:t>
@@ -1001,8 +639,6 @@
             <w:r>
               <w:rPr>
                 <w:rFonts w:cstheme="minorHAnsi"/>
-                <w:sz w:val="24"/>
-                <w:szCs w:val="24"/>
                 <w:lang w:val="en-US"/>
               </w:rPr>
               <w:t>NO</w:t>
@@ -1010,8 +646,6 @@
             <w:r>
               <w:rPr>
                 <w:rFonts w:cstheme="minorHAnsi"/>
-                <w:sz w:val="24"/>
-                <w:szCs w:val="24"/>
                 <w:lang w:val="en-US"/>
               </w:rPr>
               <w:t xml:space="preserve"> hardware support is required.</w:t>
@@ -1027,16 +661,12 @@
               <w:jc w:val="both"/>
               <w:rPr>
                 <w:rFonts w:cstheme="minorHAnsi"/>
-                <w:sz w:val="24"/>
-                <w:szCs w:val="24"/>
                 <w:lang w:val="en-US"/>
               </w:rPr>
             </w:pPr>
             <w:r>
               <w:rPr>
                 <w:rFonts w:cstheme="minorHAnsi"/>
-                <w:sz w:val="24"/>
-                <w:szCs w:val="24"/>
                 <w:lang w:val="en-US"/>
               </w:rPr>
               <w:t>If one thread performs any blocking operation, then the entire process is blocked.</w:t>
@@ -1052,16 +682,12 @@
               <w:jc w:val="both"/>
               <w:rPr>
                 <w:rFonts w:cstheme="minorHAnsi"/>
-                <w:sz w:val="24"/>
-                <w:szCs w:val="24"/>
                 <w:lang w:val="en-US"/>
               </w:rPr>
             </w:pPr>
             <w:r>
               <w:rPr>
                 <w:rFonts w:cstheme="minorHAnsi"/>
-                <w:sz w:val="24"/>
-                <w:szCs w:val="24"/>
                 <w:lang w:val="en-US"/>
               </w:rPr>
               <w:t>They are designed as dependent threads.</w:t>
@@ -1077,8 +703,6 @@
               <w:jc w:val="both"/>
               <w:rPr>
                 <w:rFonts w:cstheme="minorHAnsi"/>
-                <w:sz w:val="24"/>
-                <w:szCs w:val="24"/>
                 <w:lang w:val="en-US"/>
               </w:rPr>
             </w:pPr>
@@ -1087,8 +711,6 @@
                 <w:rFonts w:cstheme="minorHAnsi"/>
                 <w:b/>
                 <w:bCs/>
-                <w:sz w:val="24"/>
-                <w:szCs w:val="24"/>
                 <w:lang w:val="en-US"/>
               </w:rPr>
               <w:t>Example:</w:t>
@@ -1096,8 +718,6 @@
             <w:r>
               <w:rPr>
                 <w:rFonts w:cstheme="minorHAnsi"/>
-                <w:sz w:val="24"/>
-                <w:szCs w:val="24"/>
                 <w:lang w:val="en-US"/>
               </w:rPr>
               <w:t xml:space="preserve"> POSIX threads.</w:t>
@@ -1118,16 +738,12 @@
               <w:jc w:val="both"/>
               <w:rPr>
                 <w:rFonts w:cstheme="minorHAnsi"/>
-                <w:sz w:val="24"/>
-                <w:szCs w:val="24"/>
                 <w:lang w:val="en-US"/>
               </w:rPr>
             </w:pPr>
             <w:r>
               <w:rPr>
                 <w:rFonts w:cstheme="minorHAnsi"/>
-                <w:sz w:val="24"/>
-                <w:szCs w:val="24"/>
                 <w:lang w:val="en-US"/>
               </w:rPr>
               <w:t>Implemented by OS.</w:t>
@@ -1143,16 +759,12 @@
               <w:jc w:val="both"/>
               <w:rPr>
                 <w:rFonts w:cstheme="minorHAnsi"/>
-                <w:sz w:val="24"/>
-                <w:szCs w:val="24"/>
                 <w:lang w:val="en-US"/>
               </w:rPr>
             </w:pPr>
             <w:r>
               <w:rPr>
                 <w:rFonts w:cstheme="minorHAnsi"/>
-                <w:sz w:val="24"/>
-                <w:szCs w:val="24"/>
                 <w:lang w:val="en-US"/>
               </w:rPr>
               <w:t>OS recognizes them.</w:t>
@@ -1168,16 +780,12 @@
               <w:jc w:val="both"/>
               <w:rPr>
                 <w:rFonts w:cstheme="minorHAnsi"/>
-                <w:sz w:val="24"/>
-                <w:szCs w:val="24"/>
                 <w:lang w:val="en-US"/>
               </w:rPr>
             </w:pPr>
             <w:r>
               <w:rPr>
                 <w:rFonts w:cstheme="minorHAnsi"/>
-                <w:sz w:val="24"/>
-                <w:szCs w:val="24"/>
                 <w:lang w:val="en-US"/>
               </w:rPr>
               <w:t>These threads are specific to a particular OS.</w:t>
@@ -1193,16 +801,12 @@
               <w:jc w:val="both"/>
               <w:rPr>
                 <w:rFonts w:cstheme="minorHAnsi"/>
-                <w:sz w:val="24"/>
-                <w:szCs w:val="24"/>
                 <w:lang w:val="en-US"/>
               </w:rPr>
             </w:pPr>
             <w:r>
               <w:rPr>
                 <w:rFonts w:cstheme="minorHAnsi"/>
-                <w:sz w:val="24"/>
-                <w:szCs w:val="24"/>
                 <w:lang w:val="en-US"/>
               </w:rPr>
               <w:t>Complex implementation.</w:t>
@@ -1218,37 +822,15 @@
               <w:jc w:val="both"/>
               <w:rPr>
                 <w:rFonts w:cstheme="minorHAnsi"/>
-                <w:sz w:val="24"/>
-                <w:szCs w:val="24"/>
                 <w:lang w:val="en-US"/>
               </w:rPr>
             </w:pPr>
             <w:r>
               <w:rPr>
                 <w:rFonts w:cstheme="minorHAnsi"/>
-                <w:sz w:val="24"/>
-                <w:szCs w:val="24"/>
-                <w:lang w:val="en-US"/>
-              </w:rPr>
-              <w:t xml:space="preserve">Context-switching takes </w:t>
-            </w:r>
-            <w:r>
-              <w:rPr>
-                <w:rFonts w:cstheme="minorHAnsi"/>
-                <w:sz w:val="24"/>
-                <w:szCs w:val="24"/>
-                <w:lang w:val="en-US"/>
-              </w:rPr>
-              <w:t>more</w:t>
-            </w:r>
-            <w:r>
-              <w:rPr>
-                <w:rFonts w:cstheme="minorHAnsi"/>
-                <w:sz w:val="24"/>
-                <w:szCs w:val="24"/>
-                <w:lang w:val="en-US"/>
-              </w:rPr>
-              <w:t xml:space="preserve"> time and hardware support is required.</w:t>
+                <w:lang w:val="en-US"/>
+              </w:rPr>
+              <w:t>Context-switching takes more time and hardware support is required.</w:t>
             </w:r>
           </w:p>
           <w:p>
@@ -1261,16 +843,12 @@
               <w:jc w:val="both"/>
               <w:rPr>
                 <w:rFonts w:cstheme="minorHAnsi"/>
-                <w:sz w:val="24"/>
-                <w:szCs w:val="24"/>
                 <w:lang w:val="en-US"/>
               </w:rPr>
             </w:pPr>
             <w:r>
               <w:rPr>
                 <w:rFonts w:cstheme="minorHAnsi"/>
-                <w:sz w:val="24"/>
-                <w:szCs w:val="24"/>
                 <w:lang w:val="en-US"/>
               </w:rPr>
               <w:t xml:space="preserve">One thread’s blocking operation does not </w:t>
@@ -1278,8 +856,6 @@
             <w:r>
               <w:rPr>
                 <w:rFonts w:cstheme="minorHAnsi"/>
-                <w:sz w:val="24"/>
-                <w:szCs w:val="24"/>
                 <w:lang w:val="en-US"/>
               </w:rPr>
               <w:t>affect</w:t>
@@ -1287,8 +863,6 @@
             <w:r>
               <w:rPr>
                 <w:rFonts w:cstheme="minorHAnsi"/>
-                <w:sz w:val="24"/>
-                <w:szCs w:val="24"/>
                 <w:lang w:val="en-US"/>
               </w:rPr>
               <w:t xml:space="preserve"> the other thread executions.</w:t>
@@ -1304,16 +878,12 @@
               <w:jc w:val="both"/>
               <w:rPr>
                 <w:rFonts w:cstheme="minorHAnsi"/>
-                <w:sz w:val="24"/>
-                <w:szCs w:val="24"/>
                 <w:lang w:val="en-US"/>
               </w:rPr>
             </w:pPr>
             <w:r>
               <w:rPr>
                 <w:rFonts w:cstheme="minorHAnsi"/>
-                <w:sz w:val="24"/>
-                <w:szCs w:val="24"/>
                 <w:lang w:val="en-US"/>
               </w:rPr>
               <w:t>They are designed as Independent threads.</w:t>
@@ -1329,8 +899,6 @@
               <w:jc w:val="both"/>
               <w:rPr>
                 <w:rFonts w:cstheme="minorHAnsi"/>
-                <w:sz w:val="24"/>
-                <w:szCs w:val="24"/>
                 <w:lang w:val="en-US"/>
               </w:rPr>
             </w:pPr>
@@ -1339,17 +907,12 @@
                 <w:rFonts w:cstheme="minorHAnsi"/>
                 <w:b/>
                 <w:bCs/>
-                <w:sz w:val="24"/>
-                <w:szCs w:val="24"/>
                 <w:lang w:val="en-US"/>
               </w:rPr>
               <w:t xml:space="preserve">Example: </w:t>
             </w:r>
             <w:r>
-              <w:t>Solaris2, BeOS</w:t>
-            </w:r>
-            <w:r>
-              <w:t xml:space="preserve"> etc.</w:t>
+              <w:t>Solaris2, BeOS etc.</w:t>
             </w:r>
           </w:p>
         </w:tc>
@@ -1361,8 +924,6 @@
         <w:jc w:val="both"/>
         <w:rPr>
           <w:rFonts w:cstheme="minorHAnsi"/>
-          <w:sz w:val="24"/>
-          <w:szCs w:val="24"/>
           <w:lang w:val="en-US"/>
         </w:rPr>
       </w:pPr>
@@ -1375,8 +936,6 @@
           <w:rFonts w:cstheme="minorHAnsi"/>
           <w:b/>
           <w:bCs/>
-          <w:sz w:val="24"/>
-          <w:szCs w:val="24"/>
           <w:lang w:val="en-US"/>
         </w:rPr>
       </w:pPr>
@@ -1385,8 +944,6 @@
           <w:rFonts w:cstheme="minorHAnsi"/>
           <w:b/>
           <w:bCs/>
-          <w:sz w:val="24"/>
-          <w:szCs w:val="24"/>
           <w:lang w:val="en-US"/>
         </w:rPr>
         <w:t>Benefits of having Kernel-Level Threads during execution:</w:t>
@@ -1403,8 +960,6 @@
         <w:jc w:val="both"/>
         <w:rPr>
           <w:rFonts w:cstheme="minorHAnsi"/>
-          <w:sz w:val="24"/>
-          <w:szCs w:val="24"/>
           <w:lang w:val="en-US"/>
         </w:rPr>
       </w:pPr>
@@ -1412,8 +967,6 @@
         <w:rPr>
           <w:rStyle w:val="EndnoteReference"/>
           <w:rFonts w:cstheme="minorHAnsi"/>
-          <w:sz w:val="24"/>
-          <w:szCs w:val="24"/>
           <w:lang w:val="en-US"/>
         </w:rPr>
         <w:endnoteReference w:id="3"/>
@@ -1421,110 +974,9 @@
       <w:r>
         <w:rPr>
           <w:rFonts w:cstheme="minorHAnsi"/>
-          <w:sz w:val="24"/>
-          <w:szCs w:val="24"/>
-          <w:lang w:val="en-US"/>
-        </w:rPr>
-        <w:t>Since</w:t>
-      </w:r>
-      <w:r>
-        <w:rPr>
-          <w:rFonts w:cstheme="minorHAnsi"/>
-          <w:sz w:val="24"/>
-          <w:szCs w:val="24"/>
-          <w:lang w:val="en-US"/>
-        </w:rPr>
-        <w:t xml:space="preserve"> </w:t>
-      </w:r>
-      <w:r>
-        <w:rPr>
-          <w:rFonts w:cstheme="minorHAnsi"/>
-          <w:sz w:val="24"/>
-          <w:szCs w:val="24"/>
-          <w:lang w:val="en-US"/>
-        </w:rPr>
-        <w:t>K</w:t>
-      </w:r>
-      <w:r>
-        <w:rPr>
-          <w:rFonts w:cstheme="minorHAnsi"/>
-          <w:sz w:val="24"/>
-          <w:szCs w:val="24"/>
-          <w:lang w:val="en-US"/>
-        </w:rPr>
-        <w:t xml:space="preserve">ernel has full knowledge </w:t>
-      </w:r>
-      <w:r>
-        <w:rPr>
-          <w:rFonts w:cstheme="minorHAnsi"/>
-          <w:sz w:val="24"/>
-          <w:szCs w:val="24"/>
-          <w:lang w:val="en-US"/>
-        </w:rPr>
-        <w:t>about</w:t>
-      </w:r>
-      <w:r>
-        <w:rPr>
-          <w:rFonts w:cstheme="minorHAnsi"/>
-          <w:sz w:val="24"/>
-          <w:szCs w:val="24"/>
-          <w:lang w:val="en-US"/>
-        </w:rPr>
-        <w:t xml:space="preserve"> all </w:t>
-      </w:r>
-      <w:r>
-        <w:rPr>
-          <w:rFonts w:cstheme="minorHAnsi"/>
-          <w:sz w:val="24"/>
-          <w:szCs w:val="24"/>
-          <w:lang w:val="en-US"/>
-        </w:rPr>
-        <w:t xml:space="preserve">the </w:t>
-      </w:r>
-      <w:r>
-        <w:rPr>
-          <w:rFonts w:cstheme="minorHAnsi"/>
-          <w:sz w:val="24"/>
-          <w:szCs w:val="24"/>
-          <w:lang w:val="en-US"/>
-        </w:rPr>
-        <w:t xml:space="preserve">threads, </w:t>
-      </w:r>
-      <w:r>
-        <w:rPr>
-          <w:rFonts w:cstheme="minorHAnsi"/>
-          <w:sz w:val="24"/>
-          <w:szCs w:val="24"/>
-          <w:lang w:val="en-US"/>
-        </w:rPr>
-        <w:t xml:space="preserve">the </w:t>
-      </w:r>
-      <w:r>
-        <w:rPr>
-          <w:rFonts w:cstheme="minorHAnsi"/>
-          <w:sz w:val="24"/>
-          <w:szCs w:val="24"/>
-          <w:lang w:val="en-US"/>
-        </w:rPr>
-        <w:t xml:space="preserve">Scheduler may decide to give more time to a process having large number of threads than </w:t>
-      </w:r>
-      <w:r>
-        <w:rPr>
-          <w:rFonts w:cstheme="minorHAnsi"/>
-          <w:sz w:val="24"/>
-          <w:szCs w:val="24"/>
-          <w:lang w:val="en-US"/>
-        </w:rPr>
-        <w:t xml:space="preserve">a </w:t>
-      </w:r>
-      <w:r>
-        <w:rPr>
-          <w:rFonts w:cstheme="minorHAnsi"/>
-          <w:sz w:val="24"/>
-          <w:szCs w:val="24"/>
-          <w:lang w:val="en-US"/>
-        </w:rPr>
-        <w:t>process having small number of threads.</w:t>
+          <w:lang w:val="en-US"/>
+        </w:rPr>
+        <w:t>Since Kernel has full knowledge about all the threads, the Scheduler may decide to give more time to a process having large number of threads than a process having small number of threads.</w:t>
       </w:r>
     </w:p>
     <w:p>
@@ -1538,16 +990,12 @@
         <w:jc w:val="both"/>
         <w:rPr>
           <w:rFonts w:cstheme="minorHAnsi"/>
-          <w:sz w:val="24"/>
-          <w:szCs w:val="24"/>
-          <w:lang w:val="en-US"/>
-        </w:rPr>
-      </w:pPr>
-      <w:r>
-        <w:rPr>
-          <w:rFonts w:cstheme="minorHAnsi"/>
-          <w:sz w:val="24"/>
-          <w:szCs w:val="24"/>
+          <w:lang w:val="en-US"/>
+        </w:rPr>
+      </w:pPr>
+      <w:r>
+        <w:rPr>
+          <w:rFonts w:cstheme="minorHAnsi"/>
           <w:lang w:val="en-US"/>
         </w:rPr>
         <w:t>If one thread in a process is blocked, the Kernel can schedule another thread of the same process.</w:t>
@@ -1564,16 +1012,12 @@
         <w:jc w:val="both"/>
         <w:rPr>
           <w:rFonts w:cstheme="minorHAnsi"/>
-          <w:sz w:val="24"/>
-          <w:szCs w:val="24"/>
-          <w:lang w:val="en-US"/>
-        </w:rPr>
-      </w:pPr>
-      <w:r>
-        <w:rPr>
-          <w:rFonts w:cstheme="minorHAnsi"/>
-          <w:sz w:val="24"/>
-          <w:szCs w:val="24"/>
+          <w:lang w:val="en-US"/>
+        </w:rPr>
+      </w:pPr>
+      <w:r>
+        <w:rPr>
+          <w:rFonts w:cstheme="minorHAnsi"/>
           <w:lang w:val="en-US"/>
         </w:rPr>
         <w:t>Multiple threads of the same process can be scheduled on different processors</w:t>
@@ -1581,8 +1025,6 @@
       <w:r>
         <w:rPr>
           <w:rFonts w:cstheme="minorHAnsi"/>
-          <w:sz w:val="24"/>
-          <w:szCs w:val="24"/>
           <w:lang w:val="en-US"/>
         </w:rPr>
         <w:t>.</w:t>
@@ -1599,16 +1041,12 @@
         <w:jc w:val="both"/>
         <w:rPr>
           <w:rFonts w:cstheme="minorHAnsi"/>
-          <w:sz w:val="24"/>
-          <w:szCs w:val="24"/>
-          <w:lang w:val="en-US"/>
-        </w:rPr>
-      </w:pPr>
-      <w:r>
-        <w:rPr>
-          <w:rFonts w:cstheme="minorHAnsi"/>
-          <w:sz w:val="24"/>
-          <w:szCs w:val="24"/>
+          <w:lang w:val="en-US"/>
+        </w:rPr>
+      </w:pPr>
+      <w:r>
+        <w:rPr>
+          <w:rFonts w:cstheme="minorHAnsi"/>
           <w:lang w:val="en-US"/>
         </w:rPr>
         <w:t>There can be multi-threaded kernel routines.</w:t>
@@ -1622,8 +1060,6 @@
           <w:rFonts w:cstheme="minorHAnsi"/>
           <w:b/>
           <w:bCs/>
-          <w:sz w:val="24"/>
-          <w:szCs w:val="24"/>
           <w:lang w:val="en-US"/>
         </w:rPr>
       </w:pPr>
@@ -1632,11 +1068,8 @@
           <w:rFonts w:cstheme="minorHAnsi"/>
           <w:b/>
           <w:bCs/>
-          <w:sz w:val="24"/>
-          <w:szCs w:val="24"/>
-          <w:lang w:val="en-US"/>
-        </w:rPr>
-        <w:lastRenderedPageBreak/>
+          <w:lang w:val="en-US"/>
+        </w:rPr>
         <w:t xml:space="preserve">Concurrency in Threads: </w:t>
       </w:r>
     </w:p>
@@ -1647,16 +1080,12 @@
         <w:jc w:val="both"/>
         <w:rPr>
           <w:rFonts w:cstheme="minorHAnsi"/>
-          <w:sz w:val="24"/>
-          <w:szCs w:val="24"/>
-          <w:lang w:val="en-US"/>
-        </w:rPr>
-      </w:pPr>
-      <w:r>
-        <w:rPr>
-          <w:rFonts w:cstheme="minorHAnsi"/>
-          <w:sz w:val="24"/>
-          <w:szCs w:val="24"/>
+          <w:lang w:val="en-US"/>
+        </w:rPr>
+      </w:pPr>
+      <w:r>
+        <w:rPr>
+          <w:rFonts w:cstheme="minorHAnsi"/>
           <w:lang w:val="en-US"/>
         </w:rPr>
         <w:t xml:space="preserve">Concurrency in threads </w:t>
@@ -1664,8 +1093,6 @@
       <w:r>
         <w:rPr>
           <w:rFonts w:cstheme="minorHAnsi"/>
-          <w:sz w:val="24"/>
-          <w:szCs w:val="24"/>
           <w:lang w:val="en-US"/>
         </w:rPr>
         <w:t>is</w:t>
@@ -1673,8 +1100,6 @@
       <w:r>
         <w:rPr>
           <w:rFonts w:cstheme="minorHAnsi"/>
-          <w:sz w:val="24"/>
-          <w:szCs w:val="24"/>
           <w:lang w:val="en-US"/>
         </w:rPr>
         <w:t xml:space="preserve"> </w:t>
@@ -1682,8 +1107,6 @@
       <w:r>
         <w:rPr>
           <w:rFonts w:cstheme="minorHAnsi"/>
-          <w:sz w:val="24"/>
-          <w:szCs w:val="24"/>
           <w:lang w:val="en-US"/>
         </w:rPr>
         <w:t xml:space="preserve">achieved </w:t>
@@ -1691,8 +1114,6 @@
       <w:r>
         <w:rPr>
           <w:rFonts w:cstheme="minorHAnsi"/>
-          <w:sz w:val="24"/>
-          <w:szCs w:val="24"/>
           <w:lang w:val="en-US"/>
         </w:rPr>
         <w:t xml:space="preserve">by </w:t>
@@ -1702,242 +1123,47 @@
           <w:rFonts w:cstheme="minorHAnsi"/>
           <w:b/>
           <w:bCs/>
-          <w:sz w:val="24"/>
-          <w:szCs w:val="24"/>
-          <w:lang w:val="en-US"/>
-        </w:rPr>
-        <w:t>M</w:t>
+          <w:lang w:val="en-US"/>
+        </w:rPr>
+        <w:t>Multi-Threading</w:t>
+      </w:r>
+      <w:r>
+        <w:rPr>
+          <w:rFonts w:cstheme="minorHAnsi"/>
+          <w:lang w:val="en-US"/>
+        </w:rPr>
+        <w:t xml:space="preserve">. </w:t>
+      </w:r>
+      <w:r>
+        <w:rPr>
+          <w:rStyle w:val="EndnoteReference"/>
+          <w:rFonts w:cstheme="minorHAnsi"/>
+          <w:lang w:val="en-US"/>
+        </w:rPr>
+        <w:endnoteReference w:id="4"/>
+      </w:r>
+      <w:r>
+        <w:rPr>
+          <w:rFonts w:cstheme="minorHAnsi"/>
+          <w:lang w:val="en-US"/>
+        </w:rPr>
+        <w:t xml:space="preserve">When there are more threads than processors, concurrency is simulated by </w:t>
       </w:r>
       <w:r>
         <w:rPr>
           <w:rFonts w:cstheme="minorHAnsi"/>
           <w:b/>
           <w:bCs/>
-          <w:sz w:val="24"/>
-          <w:szCs w:val="24"/>
-          <w:lang w:val="en-US"/>
-        </w:rPr>
-        <w:t>ulti</w:t>
-      </w:r>
-      <w:r>
-        <w:rPr>
-          <w:rFonts w:cstheme="minorHAnsi"/>
-          <w:b/>
-          <w:bCs/>
-          <w:sz w:val="24"/>
-          <w:szCs w:val="24"/>
-          <w:lang w:val="en-US"/>
-        </w:rPr>
-        <w:t>-T</w:t>
-      </w:r>
-      <w:r>
-        <w:rPr>
-          <w:rFonts w:cstheme="minorHAnsi"/>
-          <w:b/>
-          <w:bCs/>
-          <w:sz w:val="24"/>
-          <w:szCs w:val="24"/>
-          <w:lang w:val="en-US"/>
-        </w:rPr>
-        <w:t>hreading</w:t>
-      </w:r>
-      <w:r>
-        <w:rPr>
-          <w:rFonts w:cstheme="minorHAnsi"/>
-          <w:sz w:val="24"/>
-          <w:szCs w:val="24"/>
-          <w:lang w:val="en-US"/>
-        </w:rPr>
-        <w:t xml:space="preserve">. </w:t>
-      </w:r>
-      <w:r>
-        <w:rPr>
-          <w:rStyle w:val="EndnoteReference"/>
-          <w:rFonts w:cstheme="minorHAnsi"/>
-          <w:sz w:val="24"/>
-          <w:szCs w:val="24"/>
-          <w:lang w:val="en-US"/>
-        </w:rPr>
-        <w:endnoteReference w:id="4"/>
-      </w:r>
-      <w:r>
-        <w:rPr>
-          <w:rFonts w:cstheme="minorHAnsi"/>
-          <w:sz w:val="24"/>
-          <w:szCs w:val="24"/>
-          <w:lang w:val="en-US"/>
-        </w:rPr>
-        <w:t xml:space="preserve">When there are more threads than processors, concurrency is simulated by </w:t>
-      </w:r>
-      <w:r>
-        <w:rPr>
-          <w:rFonts w:cstheme="minorHAnsi"/>
-          <w:b/>
-          <w:bCs/>
-          <w:sz w:val="24"/>
-          <w:szCs w:val="24"/>
-          <w:lang w:val="en-US"/>
-        </w:rPr>
-        <w:t>T</w:t>
-      </w:r>
-      <w:r>
-        <w:rPr>
-          <w:rFonts w:cstheme="minorHAnsi"/>
-          <w:b/>
-          <w:bCs/>
-          <w:sz w:val="24"/>
-          <w:szCs w:val="24"/>
-          <w:lang w:val="en-US"/>
-        </w:rPr>
-        <w:t>ime</w:t>
-      </w:r>
-      <w:r>
-        <w:rPr>
-          <w:rFonts w:cstheme="minorHAnsi"/>
-          <w:b/>
-          <w:bCs/>
-          <w:sz w:val="24"/>
-          <w:szCs w:val="24"/>
-          <w:lang w:val="en-US"/>
-        </w:rPr>
-        <w:t>-S</w:t>
-      </w:r>
-      <w:r>
-        <w:rPr>
-          <w:rFonts w:cstheme="minorHAnsi"/>
-          <w:b/>
-          <w:bCs/>
-          <w:sz w:val="24"/>
-          <w:szCs w:val="24"/>
-          <w:lang w:val="en-US"/>
-        </w:rPr>
-        <w:t>licing</w:t>
-      </w:r>
-      <w:r>
-        <w:rPr>
-          <w:rFonts w:cstheme="minorHAnsi"/>
-          <w:sz w:val="24"/>
-          <w:szCs w:val="24"/>
-          <w:lang w:val="en-US"/>
-        </w:rPr>
-        <w:t>, which means that the processor switches between threads.</w:t>
-      </w:r>
-      <w:r>
-        <w:rPr>
-          <w:rFonts w:cstheme="minorHAnsi"/>
-          <w:sz w:val="24"/>
-          <w:szCs w:val="24"/>
-          <w:lang w:val="en-US"/>
-        </w:rPr>
-        <w:t xml:space="preserve"> </w:t>
-      </w:r>
-      <w:r>
-        <w:rPr>
-          <w:rFonts w:cstheme="minorHAnsi"/>
-          <w:sz w:val="24"/>
-          <w:szCs w:val="24"/>
-          <w:lang w:val="en-US"/>
-        </w:rPr>
-        <w:t>On most</w:t>
-      </w:r>
-      <w:r>
-        <w:rPr>
-          <w:rFonts w:cstheme="minorHAnsi"/>
-          <w:sz w:val="24"/>
-          <w:szCs w:val="24"/>
-          <w:lang w:val="en-US"/>
-        </w:rPr>
-        <w:t xml:space="preserve"> of the</w:t>
-      </w:r>
-      <w:r>
-        <w:rPr>
-          <w:rFonts w:cstheme="minorHAnsi"/>
-          <w:sz w:val="24"/>
-          <w:szCs w:val="24"/>
-          <w:lang w:val="en-US"/>
-        </w:rPr>
-        <w:t xml:space="preserve"> systems, time</w:t>
-      </w:r>
-      <w:r>
-        <w:rPr>
-          <w:rFonts w:cstheme="minorHAnsi"/>
-          <w:sz w:val="24"/>
-          <w:szCs w:val="24"/>
-          <w:lang w:val="en-US"/>
-        </w:rPr>
-        <w:t>-</w:t>
-      </w:r>
-      <w:r>
-        <w:rPr>
-          <w:rFonts w:cstheme="minorHAnsi"/>
-          <w:sz w:val="24"/>
-          <w:szCs w:val="24"/>
-          <w:lang w:val="en-US"/>
-        </w:rPr>
-        <w:t>slicing happens unpredictably and non</w:t>
-      </w:r>
-      <w:r>
-        <w:rPr>
-          <w:rFonts w:cstheme="minorHAnsi"/>
-          <w:sz w:val="24"/>
-          <w:szCs w:val="24"/>
-          <w:lang w:val="en-US"/>
-        </w:rPr>
-        <w:t>-</w:t>
-      </w:r>
-      <w:r>
-        <w:rPr>
-          <w:rFonts w:cstheme="minorHAnsi"/>
-          <w:sz w:val="24"/>
-          <w:szCs w:val="24"/>
-          <w:lang w:val="en-US"/>
-        </w:rPr>
-        <w:t>deterministically</w:t>
-      </w:r>
-      <w:r>
-        <w:rPr>
-          <w:rFonts w:cstheme="minorHAnsi"/>
-          <w:sz w:val="24"/>
-          <w:szCs w:val="24"/>
-          <w:lang w:val="en-US"/>
-        </w:rPr>
-        <w:t xml:space="preserve"> which</w:t>
-      </w:r>
-      <w:r>
-        <w:rPr>
-          <w:rFonts w:cstheme="minorHAnsi"/>
-          <w:sz w:val="24"/>
-          <w:szCs w:val="24"/>
-          <w:lang w:val="en-US"/>
-        </w:rPr>
-        <w:t xml:space="preserve"> mean</w:t>
-      </w:r>
-      <w:r>
-        <w:rPr>
-          <w:rFonts w:cstheme="minorHAnsi"/>
-          <w:sz w:val="24"/>
-          <w:szCs w:val="24"/>
-          <w:lang w:val="en-US"/>
-        </w:rPr>
-        <w:t>s</w:t>
-      </w:r>
-      <w:r>
-        <w:rPr>
-          <w:rFonts w:cstheme="minorHAnsi"/>
-          <w:sz w:val="24"/>
-          <w:szCs w:val="24"/>
-          <w:lang w:val="en-US"/>
-        </w:rPr>
-        <w:t xml:space="preserve"> that a thread may be paused or resumed at any time.</w:t>
-      </w:r>
-      <w:r>
-        <w:rPr>
-          <w:rFonts w:cstheme="minorHAnsi"/>
-          <w:sz w:val="24"/>
-          <w:szCs w:val="24"/>
-          <w:lang w:val="en-US"/>
-        </w:rPr>
-        <w:t xml:space="preserve"> </w:t>
+          <w:lang w:val="en-US"/>
+        </w:rPr>
+        <w:t>Time-Slicing</w:t>
+      </w:r>
+      <w:r>
+        <w:rPr>
+          <w:rFonts w:cstheme="minorHAnsi"/>
+          <w:lang w:val="en-US"/>
+        </w:rPr>
+        <w:t xml:space="preserve">, which means that the processor switches between threads. On most of the systems, time-slicing happens unpredictably and non-deterministically which means that a thread may be paused or resumed at any time. </w:t>
       </w:r>
     </w:p>
     <w:p>
@@ -1949,8 +1175,6 @@
           <w:rFonts w:cstheme="minorHAnsi"/>
           <w:b/>
           <w:bCs/>
-          <w:sz w:val="24"/>
-          <w:szCs w:val="24"/>
           <w:lang w:val="en-US"/>
         </w:rPr>
       </w:pPr>
@@ -1958,17 +1182,14 @@
         <w:rPr>
           <w:rStyle w:val="EndnoteReference"/>
           <w:rFonts w:cstheme="minorHAnsi"/>
-          <w:sz w:val="24"/>
-          <w:szCs w:val="24"/>
-          <w:lang w:val="en-US"/>
-        </w:rPr>
+          <w:lang w:val="en-US"/>
+        </w:rPr>
+        <w:lastRenderedPageBreak/>
         <w:endnoteReference w:id="5"/>
       </w:r>
       <w:r>
         <w:rPr>
           <w:rFonts w:cstheme="minorHAnsi"/>
-          <w:sz w:val="24"/>
-          <w:szCs w:val="24"/>
           <w:lang w:val="en-US"/>
         </w:rPr>
         <w:t xml:space="preserve">Concurrency in threads can be implemented using </w:t>
@@ -1976,8 +1197,6 @@
       <w:r>
         <w:rPr>
           <w:rFonts w:cstheme="minorHAnsi"/>
-          <w:sz w:val="24"/>
-          <w:szCs w:val="24"/>
           <w:lang w:val="en-US"/>
         </w:rPr>
         <w:t>different combinations of User-Level and Kernel-Level threads. These can be roughly classified into three types/models:</w:t>
@@ -1989,8 +1208,6 @@
         <w:jc w:val="both"/>
         <w:rPr>
           <w:rFonts w:cstheme="minorHAnsi"/>
-          <w:sz w:val="24"/>
-          <w:szCs w:val="24"/>
           <w:lang w:val="en-US"/>
         </w:rPr>
       </w:pPr>
@@ -2006,8 +1223,6 @@
         <w:jc w:val="both"/>
         <w:rPr>
           <w:rFonts w:cstheme="minorHAnsi"/>
-          <w:sz w:val="24"/>
-          <w:szCs w:val="24"/>
           <w:lang w:val="en-US"/>
         </w:rPr>
       </w:pPr>
@@ -2016,8 +1231,6 @@
           <w:rFonts w:cstheme="minorHAnsi"/>
           <w:b/>
           <w:bCs/>
-          <w:sz w:val="24"/>
-          <w:szCs w:val="24"/>
           <w:lang w:val="en-US"/>
         </w:rPr>
         <w:t>Many</w:t>
@@ -2027,8 +1240,6 @@
           <w:rFonts w:cstheme="minorHAnsi"/>
           <w:b/>
           <w:bCs/>
-          <w:sz w:val="24"/>
-          <w:szCs w:val="24"/>
           <w:lang w:val="en-US"/>
         </w:rPr>
         <w:t>-to-</w:t>
@@ -2038,8 +1249,6 @@
           <w:rFonts w:cstheme="minorHAnsi"/>
           <w:b/>
           <w:bCs/>
-          <w:sz w:val="24"/>
-          <w:szCs w:val="24"/>
           <w:lang w:val="en-US"/>
         </w:rPr>
         <w:t>Many</w:t>
@@ -2049,8 +1258,6 @@
           <w:rFonts w:cstheme="minorHAnsi"/>
           <w:b/>
           <w:bCs/>
-          <w:sz w:val="24"/>
-          <w:szCs w:val="24"/>
           <w:lang w:val="en-US"/>
         </w:rPr>
         <w:t xml:space="preserve"> Model</w:t>
@@ -2058,8 +1265,6 @@
       <w:r>
         <w:rPr>
           <w:rFonts w:cstheme="minorHAnsi"/>
-          <w:sz w:val="24"/>
-          <w:szCs w:val="24"/>
           <w:lang w:val="en-US"/>
         </w:rPr>
         <w:t xml:space="preserve">: In this model, </w:t>
@@ -2067,101 +1272,9 @@
       <w:r>
         <w:rPr>
           <w:rFonts w:cstheme="minorHAnsi"/>
-          <w:sz w:val="24"/>
-          <w:szCs w:val="24"/>
-          <w:lang w:val="en-US"/>
-        </w:rPr>
-        <w:t xml:space="preserve">any number of </w:t>
-      </w:r>
-      <w:r>
-        <w:rPr>
-          <w:rFonts w:cstheme="minorHAnsi"/>
-          <w:sz w:val="24"/>
-          <w:szCs w:val="24"/>
-          <w:lang w:val="en-US"/>
-        </w:rPr>
-        <w:t>U</w:t>
-      </w:r>
-      <w:r>
-        <w:rPr>
-          <w:rFonts w:cstheme="minorHAnsi"/>
-          <w:sz w:val="24"/>
-          <w:szCs w:val="24"/>
-          <w:lang w:val="en-US"/>
-        </w:rPr>
-        <w:t>ser</w:t>
-      </w:r>
-      <w:r>
-        <w:rPr>
-          <w:rFonts w:cstheme="minorHAnsi"/>
-          <w:sz w:val="24"/>
-          <w:szCs w:val="24"/>
-          <w:lang w:val="en-US"/>
-        </w:rPr>
-        <w:t>-Level</w:t>
-      </w:r>
-      <w:r>
-        <w:rPr>
-          <w:rFonts w:cstheme="minorHAnsi"/>
-          <w:sz w:val="24"/>
-          <w:szCs w:val="24"/>
-          <w:lang w:val="en-US"/>
-        </w:rPr>
-        <w:t xml:space="preserve"> threads</w:t>
-      </w:r>
-      <w:r>
-        <w:rPr>
-          <w:rFonts w:cstheme="minorHAnsi"/>
-          <w:sz w:val="24"/>
-          <w:szCs w:val="24"/>
-          <w:lang w:val="en-US"/>
-        </w:rPr>
-        <w:t xml:space="preserve"> can be multiplexed</w:t>
-      </w:r>
-      <w:r>
-        <w:rPr>
-          <w:rFonts w:cstheme="minorHAnsi"/>
-          <w:sz w:val="24"/>
-          <w:szCs w:val="24"/>
-          <w:lang w:val="en-US"/>
-        </w:rPr>
-        <w:t xml:space="preserve"> onto an equal or smaller number of </w:t>
-      </w:r>
-      <w:r>
-        <w:rPr>
-          <w:rFonts w:cstheme="minorHAnsi"/>
-          <w:sz w:val="24"/>
-          <w:szCs w:val="24"/>
-          <w:lang w:val="en-US"/>
-        </w:rPr>
-        <w:t>K</w:t>
-      </w:r>
-      <w:r>
-        <w:rPr>
-          <w:rFonts w:cstheme="minorHAnsi"/>
-          <w:sz w:val="24"/>
-          <w:szCs w:val="24"/>
-          <w:lang w:val="en-US"/>
-        </w:rPr>
-        <w:t>ernel</w:t>
-      </w:r>
-      <w:r>
-        <w:rPr>
-          <w:rFonts w:cstheme="minorHAnsi"/>
-          <w:sz w:val="24"/>
-          <w:szCs w:val="24"/>
-          <w:lang w:val="en-US"/>
-        </w:rPr>
-        <w:t>-Level</w:t>
-      </w:r>
-      <w:r>
-        <w:rPr>
-          <w:rFonts w:cstheme="minorHAnsi"/>
-          <w:sz w:val="24"/>
-          <w:szCs w:val="24"/>
-          <w:lang w:val="en-US"/>
-        </w:rPr>
-        <w:t xml:space="preserve"> threads.</w:t>
+          <w:lang w:val="en-US"/>
+        </w:rPr>
+        <w:t>any number of User-Level threads can be multiplexed onto an equal or smaller number of Kernel-Level threads.</w:t>
       </w:r>
       <w:r>
         <w:t xml:space="preserve"> </w:t>
@@ -2169,8 +1282,6 @@
       <w:r>
         <w:rPr>
           <w:rFonts w:cstheme="minorHAnsi"/>
-          <w:sz w:val="24"/>
-          <w:szCs w:val="24"/>
           <w:lang w:val="en-US"/>
         </w:rPr>
         <w:t>In this model, developers can create as many user threads as necessary and the corresponding Kernel threads can run in parallel on a multiprocessor machine. This model provides the best accuracy on concurrency and when a thread performs a blocking system call, the kernel can schedule another thread for execution.</w:t>
@@ -2183,8 +1294,6 @@
         <w:jc w:val="both"/>
         <w:rPr>
           <w:rFonts w:cstheme="minorHAnsi"/>
-          <w:sz w:val="24"/>
-          <w:szCs w:val="24"/>
           <w:lang w:val="en-US"/>
         </w:rPr>
       </w:pPr>
@@ -2200,8 +1309,6 @@
         <w:jc w:val="both"/>
         <w:rPr>
           <w:rFonts w:cstheme="minorHAnsi"/>
-          <w:sz w:val="24"/>
-          <w:szCs w:val="24"/>
           <w:lang w:val="en-US"/>
         </w:rPr>
       </w:pPr>
@@ -2210,8 +1317,6 @@
           <w:rFonts w:cstheme="minorHAnsi"/>
           <w:b/>
           <w:bCs/>
-          <w:sz w:val="24"/>
-          <w:szCs w:val="24"/>
           <w:lang w:val="en-US"/>
         </w:rPr>
         <w:t xml:space="preserve">Many-to-One Model: </w:t>
@@ -2219,8 +1324,6 @@
       <w:r>
         <w:rPr>
           <w:rFonts w:cstheme="minorHAnsi"/>
-          <w:sz w:val="24"/>
-          <w:szCs w:val="24"/>
           <w:lang w:val="en-US"/>
         </w:rPr>
         <w:t>In this model,</w:t>
@@ -2228,92 +1331,9 @@
       <w:r>
         <w:rPr>
           <w:rFonts w:cstheme="minorHAnsi"/>
-          <w:sz w:val="24"/>
-          <w:szCs w:val="24"/>
-          <w:lang w:val="en-US"/>
-        </w:rPr>
-        <w:t xml:space="preserve"> many </w:t>
-      </w:r>
-      <w:r>
-        <w:rPr>
-          <w:rFonts w:cstheme="minorHAnsi"/>
-          <w:sz w:val="24"/>
-          <w:szCs w:val="24"/>
-          <w:lang w:val="en-US"/>
-        </w:rPr>
-        <w:t>U</w:t>
-      </w:r>
-      <w:r>
-        <w:rPr>
-          <w:rFonts w:cstheme="minorHAnsi"/>
-          <w:sz w:val="24"/>
-          <w:szCs w:val="24"/>
-          <w:lang w:val="en-US"/>
-        </w:rPr>
-        <w:t>ser</w:t>
-      </w:r>
-      <w:r>
-        <w:rPr>
-          <w:rFonts w:cstheme="minorHAnsi"/>
-          <w:sz w:val="24"/>
-          <w:szCs w:val="24"/>
-          <w:lang w:val="en-US"/>
-        </w:rPr>
-        <w:t>-L</w:t>
-      </w:r>
-      <w:r>
-        <w:rPr>
-          <w:rFonts w:cstheme="minorHAnsi"/>
-          <w:sz w:val="24"/>
-          <w:szCs w:val="24"/>
-          <w:lang w:val="en-US"/>
-        </w:rPr>
-        <w:t xml:space="preserve">evel threads </w:t>
-      </w:r>
-      <w:r>
-        <w:rPr>
-          <w:rFonts w:cstheme="minorHAnsi"/>
-          <w:sz w:val="24"/>
-          <w:szCs w:val="24"/>
-          <w:lang w:val="en-US"/>
-        </w:rPr>
-        <w:t xml:space="preserve">are mapped </w:t>
-      </w:r>
-      <w:r>
-        <w:rPr>
-          <w:rFonts w:cstheme="minorHAnsi"/>
-          <w:sz w:val="24"/>
-          <w:szCs w:val="24"/>
-          <w:lang w:val="en-US"/>
-        </w:rPr>
-        <w:t>to one Kernel-</w:t>
-      </w:r>
-      <w:r>
-        <w:rPr>
-          <w:rFonts w:cstheme="minorHAnsi"/>
-          <w:sz w:val="24"/>
-          <w:szCs w:val="24"/>
-          <w:lang w:val="en-US"/>
-        </w:rPr>
-        <w:t>L</w:t>
-      </w:r>
-      <w:r>
-        <w:rPr>
-          <w:rFonts w:cstheme="minorHAnsi"/>
-          <w:sz w:val="24"/>
-          <w:szCs w:val="24"/>
-          <w:lang w:val="en-US"/>
-        </w:rPr>
-        <w:t>evel thread. Thread management is done in user space by the thread library. When thread makes a blocking system call, the entire process will be blocked. Only one thread can access the Kernel at a time, so multiple threads are unable to run in parallel on multiprocessors.</w:t>
-      </w:r>
-      <w:r>
-        <w:rPr>
-          <w:rFonts w:cstheme="minorHAnsi"/>
-          <w:sz w:val="24"/>
-          <w:szCs w:val="24"/>
-          <w:lang w:val="en-US"/>
-        </w:rPr>
-        <w:t xml:space="preserve"> </w:t>
+          <w:lang w:val="en-US"/>
+        </w:rPr>
+        <w:t xml:space="preserve"> many User-Level threads are mapped to one Kernel-Level thread. Thread management is done in user space by the thread library. When thread makes a blocking system call, the entire process will be blocked. Only one thread can access the Kernel at a time, so multiple threads are unable to run in parallel on multiprocessors. </w:t>
       </w:r>
     </w:p>
     <w:p>
@@ -2323,73 +1343,15 @@
         <w:jc w:val="both"/>
         <w:rPr>
           <w:rFonts w:cstheme="minorHAnsi"/>
-          <w:sz w:val="24"/>
-          <w:szCs w:val="24"/>
-          <w:lang w:val="en-US"/>
-        </w:rPr>
-      </w:pPr>
-      <w:r>
-        <w:rPr>
-          <w:rFonts w:cstheme="minorHAnsi"/>
-          <w:sz w:val="24"/>
-          <w:szCs w:val="24"/>
-          <w:lang w:val="en-US"/>
-        </w:rPr>
-        <w:t>This model is used by the Kernel-Level threads when</w:t>
-      </w:r>
-      <w:r>
-        <w:rPr>
-          <w:rFonts w:cstheme="minorHAnsi"/>
-          <w:sz w:val="24"/>
-          <w:szCs w:val="24"/>
-          <w:lang w:val="en-US"/>
-        </w:rPr>
-        <w:t xml:space="preserve"> the </w:t>
-      </w:r>
-      <w:r>
-        <w:rPr>
-          <w:rFonts w:cstheme="minorHAnsi"/>
-          <w:sz w:val="24"/>
-          <w:szCs w:val="24"/>
-          <w:lang w:val="en-US"/>
-        </w:rPr>
-        <w:t>U</w:t>
-      </w:r>
-      <w:r>
-        <w:rPr>
-          <w:rFonts w:cstheme="minorHAnsi"/>
-          <w:sz w:val="24"/>
-          <w:szCs w:val="24"/>
-          <w:lang w:val="en-US"/>
-        </w:rPr>
-        <w:t>ser-</w:t>
-      </w:r>
-      <w:r>
-        <w:rPr>
-          <w:rFonts w:cstheme="minorHAnsi"/>
-          <w:sz w:val="24"/>
-          <w:szCs w:val="24"/>
-          <w:lang w:val="en-US"/>
-        </w:rPr>
-        <w:t>L</w:t>
-      </w:r>
-      <w:r>
-        <w:rPr>
-          <w:rFonts w:cstheme="minorHAnsi"/>
-          <w:sz w:val="24"/>
-          <w:szCs w:val="24"/>
-          <w:lang w:val="en-US"/>
-        </w:rPr>
-        <w:t>evel thread libraries are implemented in the operating system in such a way that the system does not support them</w:t>
-      </w:r>
-      <w:r>
-        <w:rPr>
-          <w:rFonts w:cstheme="minorHAnsi"/>
-          <w:sz w:val="24"/>
-          <w:szCs w:val="24"/>
-          <w:lang w:val="en-US"/>
-        </w:rPr>
-        <w:t>.</w:t>
+          <w:lang w:val="en-US"/>
+        </w:rPr>
+      </w:pPr>
+      <w:r>
+        <w:rPr>
+          <w:rFonts w:cstheme="minorHAnsi"/>
+          <w:lang w:val="en-US"/>
+        </w:rPr>
+        <w:t>This model is used by the Kernel-Level threads when the User-Level thread libraries are implemented in the operating system in such a way that the system does not support them.</w:t>
       </w:r>
     </w:p>
     <w:p>
@@ -2398,8 +1360,6 @@
         <w:jc w:val="both"/>
         <w:rPr>
           <w:rFonts w:cstheme="minorHAnsi"/>
-          <w:sz w:val="24"/>
-          <w:szCs w:val="24"/>
           <w:lang w:val="en-US"/>
         </w:rPr>
       </w:pPr>
@@ -2415,8 +1375,6 @@
         <w:jc w:val="both"/>
         <w:rPr>
           <w:rFonts w:cstheme="minorHAnsi"/>
-          <w:sz w:val="24"/>
-          <w:szCs w:val="24"/>
           <w:lang w:val="en-US"/>
         </w:rPr>
       </w:pPr>
@@ -2425,8 +1383,6 @@
           <w:rFonts w:cstheme="minorHAnsi"/>
           <w:b/>
           <w:bCs/>
-          <w:sz w:val="24"/>
-          <w:szCs w:val="24"/>
           <w:lang w:val="en-US"/>
         </w:rPr>
         <w:t xml:space="preserve">One-to-One Model: </w:t>
@@ -2434,8 +1390,6 @@
       <w:r>
         <w:rPr>
           <w:rFonts w:cstheme="minorHAnsi"/>
-          <w:sz w:val="24"/>
-          <w:szCs w:val="24"/>
           <w:lang w:val="en-US"/>
         </w:rPr>
         <w:t>There is one-to-one relationship of user-level thread to the kernel-level thread. This model provides more concurrency than the many-to-one model. It also allows another thread to run when a thread makes a blocking system call. It supports multiple threads to execute in parallel on microprocessors.</w:t>
@@ -2448,90 +1402,37 @@
         <w:jc w:val="both"/>
         <w:rPr>
           <w:rFonts w:cstheme="minorHAnsi"/>
-          <w:sz w:val="24"/>
-          <w:szCs w:val="24"/>
-          <w:lang w:val="en-US"/>
-        </w:rPr>
-      </w:pPr>
-      <w:r>
-        <w:rPr>
-          <w:rFonts w:cstheme="minorHAnsi"/>
-          <w:sz w:val="24"/>
-          <w:szCs w:val="24"/>
-          <w:lang w:val="en-US"/>
-        </w:rPr>
-        <w:t>The main d</w:t>
-      </w:r>
-      <w:r>
-        <w:rPr>
-          <w:rFonts w:cstheme="minorHAnsi"/>
-          <w:sz w:val="24"/>
-          <w:szCs w:val="24"/>
-          <w:lang w:val="en-US"/>
-        </w:rPr>
-        <w:t xml:space="preserve">isadvantage of this model is that creating </w:t>
-      </w:r>
-      <w:r>
-        <w:rPr>
-          <w:rFonts w:cstheme="minorHAnsi"/>
-          <w:sz w:val="24"/>
-          <w:szCs w:val="24"/>
-          <w:lang w:val="en-US"/>
-        </w:rPr>
-        <w:t>an U</w:t>
-      </w:r>
-      <w:r>
-        <w:rPr>
-          <w:rFonts w:cstheme="minorHAnsi"/>
-          <w:sz w:val="24"/>
-          <w:szCs w:val="24"/>
-          <w:lang w:val="en-US"/>
-        </w:rPr>
-        <w:t>ser</w:t>
-      </w:r>
-      <w:r>
-        <w:rPr>
-          <w:rFonts w:cstheme="minorHAnsi"/>
-          <w:sz w:val="24"/>
-          <w:szCs w:val="24"/>
-          <w:lang w:val="en-US"/>
-        </w:rPr>
-        <w:t>-Level</w:t>
-      </w:r>
-      <w:r>
-        <w:rPr>
-          <w:rFonts w:cstheme="minorHAnsi"/>
-          <w:sz w:val="24"/>
-          <w:szCs w:val="24"/>
-          <w:lang w:val="en-US"/>
-        </w:rPr>
-        <w:t xml:space="preserve"> thread requires the corresponding Kernel</w:t>
-      </w:r>
-      <w:r>
-        <w:rPr>
-          <w:rFonts w:cstheme="minorHAnsi"/>
-          <w:sz w:val="24"/>
-          <w:szCs w:val="24"/>
-          <w:lang w:val="en-US"/>
-        </w:rPr>
-        <w:t>-Level</w:t>
-      </w:r>
-      <w:r>
-        <w:rPr>
-          <w:rFonts w:cstheme="minorHAnsi"/>
-          <w:sz w:val="24"/>
-          <w:szCs w:val="24"/>
-          <w:lang w:val="en-US"/>
-        </w:rPr>
-        <w:t xml:space="preserve"> thread. </w:t>
+          <w:lang w:val="en-US"/>
+        </w:rPr>
+      </w:pPr>
+      <w:r>
+        <w:rPr>
+          <w:rFonts w:cstheme="minorHAnsi"/>
+          <w:lang w:val="en-US"/>
+        </w:rPr>
+        <w:t xml:space="preserve">The main disadvantage of this model is that creating </w:t>
+      </w:r>
+      <w:proofErr w:type="gramStart"/>
+      <w:r>
+        <w:rPr>
+          <w:rFonts w:cstheme="minorHAnsi"/>
+          <w:lang w:val="en-US"/>
+        </w:rPr>
+        <w:t>an</w:t>
+      </w:r>
+      <w:proofErr w:type="gramEnd"/>
+      <w:r>
+        <w:rPr>
+          <w:rFonts w:cstheme="minorHAnsi"/>
+          <w:lang w:val="en-US"/>
+        </w:rPr>
+        <w:t xml:space="preserve"> User-Level thread requires the corresponding Kernel-Level thread. </w:t>
       </w:r>
       <w:r>
         <w:rPr>
           <w:rFonts w:cstheme="minorHAnsi"/>
           <w:b/>
           <w:bCs/>
-          <w:sz w:val="24"/>
-          <w:szCs w:val="24"/>
           <w:lang w:val="en-US"/>
         </w:rPr>
         <w:t xml:space="preserve">Examples: </w:t>
@@ -2539,29 +1440,9 @@
       <w:r>
         <w:rPr>
           <w:rFonts w:cstheme="minorHAnsi"/>
-          <w:sz w:val="24"/>
-          <w:szCs w:val="24"/>
-          <w:lang w:val="en-US"/>
-        </w:rPr>
-        <w:t>OS/2, windows NT and windows 2000</w:t>
-      </w:r>
-      <w:r>
-        <w:rPr>
-          <w:rFonts w:cstheme="minorHAnsi"/>
-          <w:sz w:val="24"/>
-          <w:szCs w:val="24"/>
-          <w:lang w:val="en-US"/>
-        </w:rPr>
-        <w:t xml:space="preserve"> etc. use this</w:t>
-      </w:r>
-      <w:r>
-        <w:rPr>
-          <w:rFonts w:cstheme="minorHAnsi"/>
-          <w:sz w:val="24"/>
-          <w:szCs w:val="24"/>
-          <w:lang w:val="en-US"/>
-        </w:rPr>
-        <w:t xml:space="preserve"> model.</w:t>
+          <w:lang w:val="en-US"/>
+        </w:rPr>
+        <w:t>OS/2, windows NT and windows 2000 etc. use this model.</w:t>
       </w:r>
     </w:p>
     <w:sectPr>

</xml_diff>

<commit_message>
LA Ass-4 Final Changes and AOS-THA-1 Changes
</commit_message>
<xml_diff>
--- a/AOS/Take-Home Assignments/TH_Assignment1/2020202018_TH_A1.docx
+++ b/AOS/Take-Home Assignments/TH_Assignment1/2020202018_TH_A1.docx
@@ -86,7 +86,25 @@
           <w:bCs/>
           <w:lang w:val="en-US"/>
         </w:rPr>
-        <w:t xml:space="preserve"> What is the difference between user level thread and kernel level threads? During execution, how does it benefit to have kernel level threads? Describe in detail how threads, user-level or kernel-level, are treated for concurrency.</w:t>
+        <w:t xml:space="preserve"> What is the difference between user level thread</w:t>
+      </w:r>
+      <w:r>
+        <w:rPr>
+          <w:rFonts w:cstheme="minorHAnsi"/>
+          <w:b/>
+          <w:bCs/>
+          <w:lang w:val="en-US"/>
+        </w:rPr>
+        <w:t>s</w:t>
+      </w:r>
+      <w:r>
+        <w:rPr>
+          <w:rFonts w:cstheme="minorHAnsi"/>
+          <w:b/>
+          <w:bCs/>
+          <w:lang w:val="en-US"/>
+        </w:rPr>
+        <w:t xml:space="preserve"> and kernel level threads? During execution, how does it benefit to have kernel level threads? Describe in detail how threads, user-level or kernel-level, are treated for concurrency.</w:t>
       </w:r>
     </w:p>
     <w:p>
@@ -106,8 +124,10 @@
         <w:spacing w:after="0" w:line="240" w:lineRule="auto"/>
         <w:jc w:val="both"/>
         <w:rPr>
-          <w:rFonts w:eastAsia="Times New Roman" w:cstheme="minorHAnsi"/>
-          <w:lang w:eastAsia="en-IN"/>
+          <w:rFonts w:cstheme="minorHAnsi"/>
+          <w:b/>
+          <w:bCs/>
+          <w:lang w:val="en-US"/>
         </w:rPr>
       </w:pPr>
       <w:r>
@@ -129,6 +149,17 @@
         </w:rPr>
         <w:t xml:space="preserve">: </w:t>
       </w:r>
+    </w:p>
+    <w:p>
+      <w:pPr>
+        <w:spacing w:after="0" w:line="240" w:lineRule="auto"/>
+        <w:ind w:firstLine="720"/>
+        <w:jc w:val="both"/>
+        <w:rPr>
+          <w:rFonts w:eastAsia="Times New Roman" w:cstheme="minorHAnsi"/>
+          <w:lang w:eastAsia="en-IN"/>
+        </w:rPr>
+      </w:pPr>
       <w:r>
         <w:rPr>
           <w:rStyle w:val="EndnoteReference"/>
@@ -188,14 +219,56 @@
           <w:rFonts w:eastAsia="Times New Roman" w:cstheme="minorHAnsi"/>
           <w:lang w:eastAsia="en-IN"/>
         </w:rPr>
-        <w:t>Each thread belongs to exactly one process and no thread can exist outside a process. Each thread represents a separate flow of control.</w:t>
-      </w:r>
-      <w:r>
-        <w:rPr>
-          <w:rFonts w:eastAsia="Times New Roman" w:cstheme="minorHAnsi"/>
-          <w:lang w:eastAsia="en-IN"/>
-        </w:rPr>
-        <w:t xml:space="preserve"> Threads are executed one after another but gives the illusion as if they are executing in parallel. Each thread has different states. Each thread consists of a </w:t>
+        <w:t>Each thread belongs to exactly one process and no thread can exist outside a process.</w:t>
+      </w:r>
+      <w:r>
+        <w:rPr>
+          <w:rFonts w:eastAsia="Times New Roman" w:cstheme="minorHAnsi"/>
+          <w:lang w:eastAsia="en-IN"/>
+        </w:rPr>
+        <w:t xml:space="preserve"> So, threads are designed to assist one another. </w:t>
+      </w:r>
+      <w:r>
+        <w:rPr>
+          <w:rFonts w:eastAsia="Times New Roman" w:cstheme="minorHAnsi"/>
+          <w:lang w:eastAsia="en-IN"/>
+        </w:rPr>
+        <w:t>Each thread represents a separate flow of control.</w:t>
+      </w:r>
+      <w:r>
+        <w:rPr>
+          <w:rFonts w:eastAsia="Times New Roman" w:cstheme="minorHAnsi"/>
+          <w:lang w:eastAsia="en-IN"/>
+        </w:rPr>
+        <w:t xml:space="preserve"> Threads are executed one after another but gives the illusion as if they are executing in parallel. </w:t>
+      </w:r>
+    </w:p>
+    <w:p>
+      <w:pPr>
+        <w:spacing w:after="0" w:line="240" w:lineRule="auto"/>
+        <w:ind w:firstLine="720"/>
+        <w:jc w:val="both"/>
+      </w:pPr>
+      <w:r>
+        <w:rPr>
+          <w:rFonts w:eastAsia="Times New Roman" w:cstheme="minorHAnsi"/>
+          <w:lang w:eastAsia="en-IN"/>
+        </w:rPr>
+        <w:t xml:space="preserve">Each thread has different states. Each thread consists of </w:t>
+      </w:r>
+      <w:r>
+        <w:rPr>
+          <w:rFonts w:eastAsia="Times New Roman" w:cstheme="minorHAnsi"/>
+          <w:lang w:eastAsia="en-IN"/>
+        </w:rPr>
+        <w:t>its own</w:t>
+      </w:r>
+      <w:r>
+        <w:rPr>
+          <w:rFonts w:eastAsia="Times New Roman" w:cstheme="minorHAnsi"/>
+          <w:lang w:eastAsia="en-IN"/>
+        </w:rPr>
+        <w:t xml:space="preserve"> </w:t>
       </w:r>
       <w:r>
         <w:rPr>
@@ -211,7 +284,21 @@
           <w:rFonts w:eastAsia="Times New Roman" w:cstheme="minorHAnsi"/>
           <w:lang w:eastAsia="en-IN"/>
         </w:rPr>
-        <w:t xml:space="preserve">, a </w:t>
+        <w:t xml:space="preserve">, </w:t>
+      </w:r>
+      <w:r>
+        <w:rPr>
+          <w:rFonts w:eastAsia="Times New Roman" w:cstheme="minorHAnsi"/>
+          <w:lang w:eastAsia="en-IN"/>
+        </w:rPr>
+        <w:t>a</w:t>
+      </w:r>
+      <w:r>
+        <w:rPr>
+          <w:rFonts w:eastAsia="Times New Roman" w:cstheme="minorHAnsi"/>
+          <w:lang w:eastAsia="en-IN"/>
+        </w:rPr>
+        <w:t xml:space="preserve"> </w:t>
       </w:r>
       <w:r>
         <w:rPr>
@@ -239,20 +326,118 @@
         <w:t>stack space</w:t>
       </w:r>
       <w:r>
-        <w:t xml:space="preserve"> but other threads can read and write </w:t>
-      </w:r>
-      <w:r>
-        <w:t xml:space="preserve">in </w:t>
-      </w:r>
-      <w:r>
-        <w:t>the stack memory</w:t>
-      </w:r>
-      <w:r>
-        <w:rPr>
-          <w:rFonts w:eastAsia="Times New Roman" w:cstheme="minorHAnsi"/>
-          <w:lang w:eastAsia="en-IN"/>
-        </w:rPr>
-        <w:t>. Threads are not independent of each other as they share the code, data, OS resources etc.</w:t>
+        <w:rPr>
+          <w:rFonts w:eastAsia="Times New Roman" w:cstheme="minorHAnsi"/>
+          <w:b/>
+          <w:bCs/>
+          <w:lang w:eastAsia="en-IN"/>
+        </w:rPr>
+        <w:t>.</w:t>
+      </w:r>
+      <w:r>
+        <w:t xml:space="preserve"> </w:t>
+      </w:r>
+      <w:r>
+        <w:t>But</w:t>
+      </w:r>
+      <w:r>
+        <w:t xml:space="preserve"> </w:t>
+      </w:r>
+      <w:r>
+        <w:t>all the</w:t>
+      </w:r>
+      <w:r>
+        <w:t xml:space="preserve"> threads </w:t>
+      </w:r>
+      <w:r>
+        <w:t xml:space="preserve">of a process run in </w:t>
+      </w:r>
+      <w:r>
+        <w:rPr>
+          <w:b/>
+          <w:bCs/>
+        </w:rPr>
+        <w:t>shared memory space</w:t>
+      </w:r>
+      <w:r>
+        <w:t xml:space="preserve"> while processes run on separate memory spaces</w:t>
+      </w:r>
+      <w:r>
+        <w:rPr>
+          <w:rFonts w:eastAsia="Times New Roman" w:cstheme="minorHAnsi"/>
+          <w:lang w:eastAsia="en-IN"/>
+        </w:rPr>
+        <w:t xml:space="preserve">. </w:t>
+      </w:r>
+      <w:r>
+        <w:rPr>
+          <w:rFonts w:eastAsia="Times New Roman" w:cstheme="minorHAnsi"/>
+          <w:lang w:eastAsia="en-IN"/>
+        </w:rPr>
+        <w:t>So, t</w:t>
+      </w:r>
+      <w:r>
+        <w:rPr>
+          <w:rFonts w:eastAsia="Times New Roman" w:cstheme="minorHAnsi"/>
+          <w:lang w:eastAsia="en-IN"/>
+        </w:rPr>
+        <w:t xml:space="preserve">hreads are </w:t>
+      </w:r>
+      <w:r>
+        <w:rPr>
+          <w:rFonts w:eastAsia="Times New Roman" w:cstheme="minorHAnsi"/>
+          <w:lang w:eastAsia="en-IN"/>
+        </w:rPr>
+        <w:t>NOT</w:t>
+      </w:r>
+      <w:r>
+        <w:rPr>
+          <w:rFonts w:eastAsia="Times New Roman" w:cstheme="minorHAnsi"/>
+          <w:lang w:eastAsia="en-IN"/>
+        </w:rPr>
+        <w:t xml:space="preserve"> independent of each other as they share the code</w:t>
+      </w:r>
+      <w:r>
+        <w:rPr>
+          <w:rFonts w:eastAsia="Times New Roman" w:cstheme="minorHAnsi"/>
+          <w:lang w:eastAsia="en-IN"/>
+        </w:rPr>
+        <w:t xml:space="preserve"> section</w:t>
+      </w:r>
+      <w:r>
+        <w:rPr>
+          <w:rFonts w:eastAsia="Times New Roman" w:cstheme="minorHAnsi"/>
+          <w:lang w:eastAsia="en-IN"/>
+        </w:rPr>
+        <w:t>, data</w:t>
+      </w:r>
+      <w:r>
+        <w:rPr>
+          <w:rFonts w:eastAsia="Times New Roman" w:cstheme="minorHAnsi"/>
+          <w:lang w:eastAsia="en-IN"/>
+        </w:rPr>
+        <w:t xml:space="preserve"> section and</w:t>
+      </w:r>
+      <w:r>
+        <w:rPr>
+          <w:rFonts w:eastAsia="Times New Roman" w:cstheme="minorHAnsi"/>
+          <w:lang w:eastAsia="en-IN"/>
+        </w:rPr>
+        <w:t xml:space="preserve"> OS resources</w:t>
+      </w:r>
+      <w:r>
+        <w:rPr>
+          <w:rFonts w:eastAsia="Times New Roman" w:cstheme="minorHAnsi"/>
+          <w:lang w:eastAsia="en-IN"/>
+        </w:rPr>
+        <w:t xml:space="preserve"> (like open files and signals)</w:t>
+      </w:r>
+      <w:r>
+        <w:rPr>
+          <w:rFonts w:eastAsia="Times New Roman" w:cstheme="minorHAnsi"/>
+          <w:lang w:eastAsia="en-IN"/>
+        </w:rPr>
+        <w:t>.</w:t>
       </w:r>
     </w:p>
     <w:p>
@@ -305,7 +490,21 @@
           <w:rFonts w:eastAsia="Times New Roman" w:cstheme="minorHAnsi"/>
           <w:lang w:eastAsia="en-IN"/>
         </w:rPr>
-        <w:t>Context-switching time is reduced.</w:t>
+        <w:t xml:space="preserve">Context-switching time is </w:t>
+      </w:r>
+      <w:r>
+        <w:rPr>
+          <w:rFonts w:eastAsia="Times New Roman" w:cstheme="minorHAnsi"/>
+          <w:lang w:eastAsia="en-IN"/>
+        </w:rPr>
+        <w:t>lesser as compared to processes</w:t>
+      </w:r>
+      <w:r>
+        <w:rPr>
+          <w:rFonts w:eastAsia="Times New Roman" w:cstheme="minorHAnsi"/>
+          <w:lang w:eastAsia="en-IN"/>
+        </w:rPr>
+        <w:t>.</w:t>
       </w:r>
     </w:p>
     <w:p>
@@ -398,11 +597,47 @@
           <w:rFonts w:eastAsia="Times New Roman" w:cstheme="minorHAnsi"/>
           <w:lang w:eastAsia="en-IN"/>
         </w:rPr>
-        <w:t>There are two types of Thread</w:t>
-      </w:r>
-      <w:r>
-        <w:rPr>
-          <w:rFonts w:eastAsia="Times New Roman" w:cstheme="minorHAnsi"/>
+        <w:t xml:space="preserve">There are </w:t>
+      </w:r>
+      <w:r>
+        <w:rPr>
+          <w:rFonts w:eastAsia="Times New Roman" w:cstheme="minorHAnsi"/>
+          <w:b/>
+          <w:bCs/>
+          <w:lang w:eastAsia="en-IN"/>
+        </w:rPr>
+        <w:t>T</w:t>
+      </w:r>
+      <w:r>
+        <w:rPr>
+          <w:rFonts w:eastAsia="Times New Roman" w:cstheme="minorHAnsi"/>
+          <w:b/>
+          <w:bCs/>
+          <w:lang w:eastAsia="en-IN"/>
+        </w:rPr>
+        <w:t>wo types</w:t>
+      </w:r>
+      <w:r>
+        <w:rPr>
+          <w:rFonts w:eastAsia="Times New Roman" w:cstheme="minorHAnsi"/>
+          <w:lang w:eastAsia="en-IN"/>
+        </w:rPr>
+        <w:t xml:space="preserve"> of </w:t>
+      </w:r>
+      <w:r>
+        <w:rPr>
+          <w:rFonts w:eastAsia="Times New Roman" w:cstheme="minorHAnsi"/>
+          <w:b/>
+          <w:bCs/>
+          <w:lang w:eastAsia="en-IN"/>
+        </w:rPr>
+        <w:t>Thread</w:t>
+      </w:r>
+      <w:r>
+        <w:rPr>
+          <w:rFonts w:eastAsia="Times New Roman" w:cstheme="minorHAnsi"/>
+          <w:b/>
+          <w:bCs/>
           <w:lang w:eastAsia="en-IN"/>
         </w:rPr>
         <w:t>s</w:t>
@@ -538,6 +773,38 @@
         </w:rPr>
         <w:t>interrupt to Kernel. Kernel doesn’t know about the user level thread and manages them as if they were single-threaded processes.</w:t>
       </w:r>
+      <w:r>
+        <w:rPr>
+          <w:rFonts w:cstheme="minorHAnsi"/>
+          <w:lang w:val="en-US"/>
+        </w:rPr>
+        <w:t xml:space="preserve"> Hence, they can be </w:t>
+      </w:r>
+      <w:r>
+        <w:rPr>
+          <w:rFonts w:cstheme="minorHAnsi"/>
+          <w:lang w:val="en-US"/>
+        </w:rPr>
+        <w:t>even</w:t>
+      </w:r>
+      <w:r>
+        <w:rPr>
+          <w:rFonts w:cstheme="minorHAnsi"/>
+          <w:lang w:val="en-US"/>
+        </w:rPr>
+        <w:t xml:space="preserve"> implemented in an OS which does not support threads.</w:t>
+      </w:r>
+    </w:p>
+    <w:p>
+      <w:pPr>
+        <w:pStyle w:val="ListParagraph"/>
+        <w:spacing w:after="0" w:line="240" w:lineRule="auto"/>
+        <w:jc w:val="both"/>
+        <w:rPr>
+          <w:rFonts w:cstheme="minorHAnsi"/>
+          <w:lang w:val="en-US"/>
+        </w:rPr>
+      </w:pPr>
     </w:p>
     <w:p>
       <w:pPr>
@@ -567,7 +834,218 @@
           <w:rFonts w:cstheme="minorHAnsi"/>
           <w:lang w:val="en-US"/>
         </w:rPr>
-        <w:t>are managed by the Kernel. Instead of thread table in each process, the kernel itself has a master thread table that keeps track of all the threads in the system. In addition, the kernel also maintains the traditional process table to keep track of the processes. OS kernel provides system call</w:t>
+        <w:t>are managed by the Kernel.</w:t>
+      </w:r>
+      <w:r>
+        <w:t xml:space="preserve"> </w:t>
+      </w:r>
+      <w:r>
+        <w:rPr>
+          <w:rFonts w:cstheme="minorHAnsi"/>
+          <w:lang w:val="en-US"/>
+        </w:rPr>
+        <w:t xml:space="preserve">Since </w:t>
+      </w:r>
+      <w:r>
+        <w:rPr>
+          <w:rFonts w:cstheme="minorHAnsi"/>
+          <w:lang w:val="en-US"/>
+        </w:rPr>
+        <w:t>K</w:t>
+      </w:r>
+      <w:r>
+        <w:rPr>
+          <w:rFonts w:cstheme="minorHAnsi"/>
+          <w:lang w:val="en-US"/>
+        </w:rPr>
+        <w:t>ernel manage</w:t>
+      </w:r>
+      <w:r>
+        <w:rPr>
+          <w:rFonts w:cstheme="minorHAnsi"/>
+          <w:lang w:val="en-US"/>
+        </w:rPr>
+        <w:t>s</w:t>
+      </w:r>
+      <w:r>
+        <w:rPr>
+          <w:rFonts w:cstheme="minorHAnsi"/>
+          <w:lang w:val="en-US"/>
+        </w:rPr>
+        <w:t xml:space="preserve"> and schedule</w:t>
+      </w:r>
+      <w:r>
+        <w:rPr>
+          <w:rFonts w:cstheme="minorHAnsi"/>
+          <w:lang w:val="en-US"/>
+        </w:rPr>
+        <w:t>s</w:t>
+      </w:r>
+      <w:r>
+        <w:rPr>
+          <w:rFonts w:cstheme="minorHAnsi"/>
+          <w:lang w:val="en-US"/>
+        </w:rPr>
+        <w:t xml:space="preserve"> threads as well as processes</w:t>
+      </w:r>
+      <w:r>
+        <w:rPr>
+          <w:rFonts w:cstheme="minorHAnsi"/>
+          <w:lang w:val="en-US"/>
+        </w:rPr>
+        <w:t>, so</w:t>
+      </w:r>
+      <w:r>
+        <w:rPr>
+          <w:rFonts w:cstheme="minorHAnsi"/>
+          <w:lang w:val="en-US"/>
+        </w:rPr>
+        <w:t xml:space="preserve"> </w:t>
+      </w:r>
+      <w:r>
+        <w:rPr>
+          <w:rFonts w:cstheme="minorHAnsi"/>
+          <w:lang w:val="en-US"/>
+        </w:rPr>
+        <w:t>i</w:t>
+      </w:r>
+      <w:r>
+        <w:rPr>
+          <w:rFonts w:cstheme="minorHAnsi"/>
+          <w:lang w:val="en-US"/>
+        </w:rPr>
+        <w:t>t require</w:t>
+      </w:r>
+      <w:r>
+        <w:rPr>
+          <w:rFonts w:cstheme="minorHAnsi"/>
+          <w:lang w:val="en-US"/>
+        </w:rPr>
+        <w:t>s</w:t>
+      </w:r>
+      <w:r>
+        <w:rPr>
+          <w:rFonts w:cstheme="minorHAnsi"/>
+          <w:lang w:val="en-US"/>
+        </w:rPr>
+        <w:t xml:space="preserve"> a </w:t>
+      </w:r>
+      <w:r>
+        <w:rPr>
+          <w:rFonts w:cstheme="minorHAnsi"/>
+          <w:b/>
+          <w:bCs/>
+          <w:lang w:val="en-US"/>
+        </w:rPr>
+        <w:t>T</w:t>
+      </w:r>
+      <w:r>
+        <w:rPr>
+          <w:rFonts w:cstheme="minorHAnsi"/>
+          <w:b/>
+          <w:bCs/>
+          <w:lang w:val="en-US"/>
+        </w:rPr>
+        <w:t xml:space="preserve">hread </w:t>
+      </w:r>
+      <w:r>
+        <w:rPr>
+          <w:rFonts w:cstheme="minorHAnsi"/>
+          <w:b/>
+          <w:bCs/>
+          <w:lang w:val="en-US"/>
+        </w:rPr>
+        <w:t>C</w:t>
+      </w:r>
+      <w:r>
+        <w:rPr>
+          <w:rFonts w:cstheme="minorHAnsi"/>
+          <w:b/>
+          <w:bCs/>
+          <w:lang w:val="en-US"/>
+        </w:rPr>
+        <w:t xml:space="preserve">ontrol </w:t>
+      </w:r>
+      <w:r>
+        <w:rPr>
+          <w:rFonts w:cstheme="minorHAnsi"/>
+          <w:b/>
+          <w:bCs/>
+          <w:lang w:val="en-US"/>
+        </w:rPr>
+        <w:t>B</w:t>
+      </w:r>
+      <w:r>
+        <w:rPr>
+          <w:rFonts w:cstheme="minorHAnsi"/>
+          <w:b/>
+          <w:bCs/>
+          <w:lang w:val="en-US"/>
+        </w:rPr>
+        <w:t>lock (TCB)</w:t>
+      </w:r>
+      <w:r>
+        <w:rPr>
+          <w:rFonts w:cstheme="minorHAnsi"/>
+          <w:lang w:val="en-US"/>
+        </w:rPr>
+        <w:t xml:space="preserve"> for each thread</w:t>
+      </w:r>
+      <w:r>
+        <w:rPr>
+          <w:rFonts w:cstheme="minorHAnsi"/>
+          <w:lang w:val="en-US"/>
+        </w:rPr>
+        <w:t>.</w:t>
+      </w:r>
+      <w:r>
+        <w:rPr>
+          <w:rFonts w:cstheme="minorHAnsi"/>
+          <w:lang w:val="en-US"/>
+        </w:rPr>
+        <w:t xml:space="preserve"> </w:t>
+      </w:r>
+      <w:r>
+        <w:rPr>
+          <w:rFonts w:cstheme="minorHAnsi"/>
+          <w:lang w:val="en-US"/>
+        </w:rPr>
+        <w:t>But i</w:t>
+      </w:r>
+      <w:r>
+        <w:rPr>
+          <w:rFonts w:cstheme="minorHAnsi"/>
+          <w:lang w:val="en-US"/>
+        </w:rPr>
+        <w:t xml:space="preserve">nstead of </w:t>
+      </w:r>
+      <w:r>
+        <w:rPr>
+          <w:rFonts w:cstheme="minorHAnsi"/>
+          <w:lang w:val="en-US"/>
+        </w:rPr>
+        <w:t xml:space="preserve">maintaining a </w:t>
+      </w:r>
+      <w:r>
+        <w:rPr>
+          <w:rFonts w:cstheme="minorHAnsi"/>
+          <w:lang w:val="en-US"/>
+        </w:rPr>
+        <w:t>thread table in each process, the kernel itself has a master thread table that keeps track of all the threads</w:t>
+      </w:r>
+      <w:r>
+        <w:rPr>
+          <w:rFonts w:cstheme="minorHAnsi"/>
+          <w:lang w:val="en-US"/>
+        </w:rPr>
+        <w:t xml:space="preserve"> (i.e. all the TCBs)</w:t>
+      </w:r>
+      <w:r>
+        <w:rPr>
+          <w:rFonts w:cstheme="minorHAnsi"/>
+          <w:lang w:val="en-US"/>
+        </w:rPr>
+        <w:t xml:space="preserve"> in the system. In addition, the kernel also maintains the traditional process table to keep track of the processes. OS kernel provides system call</w:t>
       </w:r>
       <w:r>
         <w:rPr>
@@ -703,7 +1181,49 @@
                 <w:rFonts w:cstheme="minorHAnsi"/>
                 <w:lang w:val="en-US"/>
               </w:rPr>
-              <w:t>OS doesn’t know about them.</w:t>
+              <w:t>They</w:t>
+            </w:r>
+            <w:r>
+              <w:rPr>
+                <w:rFonts w:cstheme="minorHAnsi"/>
+                <w:lang w:val="en-US"/>
+              </w:rPr>
+              <w:t xml:space="preserve"> are invisible to the OS</w:t>
+            </w:r>
+            <w:r>
+              <w:rPr>
+                <w:rFonts w:cstheme="minorHAnsi"/>
+                <w:lang w:val="en-US"/>
+              </w:rPr>
+              <w:t>.</w:t>
+            </w:r>
+            <w:r>
+              <w:rPr>
+                <w:rFonts w:cstheme="minorHAnsi"/>
+                <w:lang w:val="en-US"/>
+              </w:rPr>
+              <w:t xml:space="preserve"> </w:t>
+            </w:r>
+            <w:r>
+              <w:rPr>
+                <w:rFonts w:cstheme="minorHAnsi"/>
+                <w:lang w:val="en-US"/>
+              </w:rPr>
+              <w:t>So,</w:t>
+            </w:r>
+            <w:r>
+              <w:rPr>
+                <w:rFonts w:cstheme="minorHAnsi"/>
+                <w:lang w:val="en-US"/>
+              </w:rPr>
+              <w:t xml:space="preserve"> t</w:t>
+            </w:r>
+            <w:r>
+              <w:rPr>
+                <w:rFonts w:cstheme="minorHAnsi"/>
+                <w:lang w:val="en-US"/>
+              </w:rPr>
+              <w:t>hey are not well integrated with the OS</w:t>
             </w:r>
           </w:p>
           <w:p>
@@ -724,7 +1244,21 @@
                 <w:rFonts w:cstheme="minorHAnsi"/>
                 <w:lang w:val="en-US"/>
               </w:rPr>
-              <w:t>These threads are generic and can run on any OS.</w:t>
+              <w:t>The</w:t>
+            </w:r>
+            <w:r>
+              <w:rPr>
+                <w:rFonts w:cstheme="minorHAnsi"/>
+                <w:lang w:val="en-US"/>
+              </w:rPr>
+              <w:t>y</w:t>
+            </w:r>
+            <w:r>
+              <w:rPr>
+                <w:rFonts w:cstheme="minorHAnsi"/>
+                <w:lang w:val="en-US"/>
+              </w:rPr>
+              <w:t xml:space="preserve"> are generic and can run on any OS.</w:t>
             </w:r>
           </w:p>
           <w:p>
@@ -766,6 +1300,27 @@
                 <w:rFonts w:cstheme="minorHAnsi"/>
                 <w:lang w:val="en-US"/>
               </w:rPr>
+              <w:t>Their thread operations are much faster than Kernel-Level threads.</w:t>
+            </w:r>
+          </w:p>
+          <w:p>
+            <w:pPr>
+              <w:pStyle w:val="ListParagraph"/>
+              <w:numPr>
+                <w:ilvl w:val="0"/>
+                <w:numId w:val="3"/>
+              </w:numPr>
+              <w:jc w:val="both"/>
+              <w:rPr>
+                <w:rFonts w:cstheme="minorHAnsi"/>
+                <w:lang w:val="en-US"/>
+              </w:rPr>
+            </w:pPr>
+            <w:r>
+              <w:rPr>
+                <w:rFonts w:cstheme="minorHAnsi"/>
+                <w:lang w:val="en-US"/>
+              </w:rPr>
               <w:t xml:space="preserve">Context-switching </w:t>
             </w:r>
             <w:r>
@@ -815,7 +1370,21 @@
                 <w:rFonts w:cstheme="minorHAnsi"/>
                 <w:lang w:val="en-US"/>
               </w:rPr>
-              <w:t>If one thread performs any blocking operation, then the entire process is blocked.</w:t>
+              <w:t>If one thread performs a</w:t>
+            </w:r>
+            <w:r>
+              <w:rPr>
+                <w:rFonts w:cstheme="minorHAnsi"/>
+                <w:lang w:val="en-US"/>
+              </w:rPr>
+              <w:t>ny</w:t>
+            </w:r>
+            <w:r>
+              <w:rPr>
+                <w:rFonts w:cstheme="minorHAnsi"/>
+                <w:lang w:val="en-US"/>
+              </w:rPr>
+              <w:t xml:space="preserve"> blocking operation, the entire process is blocked.</w:t>
             </w:r>
           </w:p>
           <w:p>
@@ -836,6 +1405,7 @@
                 <w:rFonts w:cstheme="minorHAnsi"/>
                 <w:lang w:val="en-US"/>
               </w:rPr>
+              <w:lastRenderedPageBreak/>
               <w:t>They are designed as dependent threads.</w:t>
             </w:r>
           </w:p>
@@ -892,6 +1462,7 @@
                 <w:rFonts w:cstheme="minorHAnsi"/>
                 <w:lang w:val="en-US"/>
               </w:rPr>
+              <w:lastRenderedPageBreak/>
               <w:t>Implemented by OS.</w:t>
             </w:r>
           </w:p>
@@ -913,7 +1484,28 @@
                 <w:rFonts w:cstheme="minorHAnsi"/>
                 <w:lang w:val="en-US"/>
               </w:rPr>
-              <w:t>OS recognizes them.</w:t>
+              <w:t xml:space="preserve">They are well integrated with the </w:t>
+            </w:r>
+            <w:r>
+              <w:rPr>
+                <w:rFonts w:cstheme="minorHAnsi"/>
+                <w:lang w:val="en-US"/>
+              </w:rPr>
+              <w:t>OS</w:t>
+            </w:r>
+            <w:r>
+              <w:rPr>
+                <w:rFonts w:cstheme="minorHAnsi"/>
+                <w:lang w:val="en-US"/>
+              </w:rPr>
+              <w:t>.</w:t>
+            </w:r>
+            <w:r>
+              <w:rPr>
+                <w:rFonts w:cstheme="minorHAnsi"/>
+                <w:lang w:val="en-US"/>
+              </w:rPr>
+              <w:t xml:space="preserve"> OS uses TCBs to maintain their information.</w:t>
             </w:r>
           </w:p>
           <w:p>
@@ -934,7 +1526,21 @@
                 <w:rFonts w:cstheme="minorHAnsi"/>
                 <w:lang w:val="en-US"/>
               </w:rPr>
-              <w:t>These threads are specific to a particular OS.</w:t>
+              <w:t>The</w:t>
+            </w:r>
+            <w:r>
+              <w:rPr>
+                <w:rFonts w:cstheme="minorHAnsi"/>
+                <w:lang w:val="en-US"/>
+              </w:rPr>
+              <w:t>y</w:t>
+            </w:r>
+            <w:r>
+              <w:rPr>
+                <w:rFonts w:cstheme="minorHAnsi"/>
+                <w:lang w:val="en-US"/>
+              </w:rPr>
+              <w:t xml:space="preserve"> are specific to a particular OS.</w:t>
             </w:r>
           </w:p>
           <w:p>
@@ -976,6 +1582,27 @@
                 <w:rFonts w:cstheme="minorHAnsi"/>
                 <w:lang w:val="en-US"/>
               </w:rPr>
+              <w:t>They are slower and inefficient as compared to the User-Level threads.</w:t>
+            </w:r>
+          </w:p>
+          <w:p>
+            <w:pPr>
+              <w:pStyle w:val="ListParagraph"/>
+              <w:numPr>
+                <w:ilvl w:val="0"/>
+                <w:numId w:val="4"/>
+              </w:numPr>
+              <w:jc w:val="both"/>
+              <w:rPr>
+                <w:rFonts w:cstheme="minorHAnsi"/>
+                <w:lang w:val="en-US"/>
+              </w:rPr>
+            </w:pPr>
+            <w:r>
+              <w:rPr>
+                <w:rFonts w:cstheme="minorHAnsi"/>
+                <w:lang w:val="en-US"/>
+              </w:rPr>
               <w:t>Context-switching takes more time and hardware support is required.</w:t>
             </w:r>
           </w:p>
@@ -1032,6 +1659,7 @@
                 <w:rFonts w:cstheme="minorHAnsi"/>
                 <w:lang w:val="en-US"/>
               </w:rPr>
+              <w:lastRenderedPageBreak/>
               <w:t>They are designed as Independent threads.</w:t>
             </w:r>
           </w:p>
@@ -1144,7 +1772,6 @@
           <w:rFonts w:cstheme="minorHAnsi"/>
           <w:lang w:val="en-US"/>
         </w:rPr>
-        <w:lastRenderedPageBreak/>
         <w:t>If one thread in a process is blocked, the Kernel can schedule another thread of the same process.</w:t>
       </w:r>
     </w:p>
@@ -1246,18 +1873,22 @@
           <w:rFonts w:cstheme="minorHAnsi"/>
           <w:lang w:val="en-US"/>
         </w:rPr>
-        <w:t xml:space="preserve">Concurrency in threads </w:t>
-      </w:r>
-      <w:r>
-        <w:rPr>
-          <w:rFonts w:cstheme="minorHAnsi"/>
-          <w:lang w:val="en-US"/>
-        </w:rPr>
-        <w:t>is</w:t>
-      </w:r>
-      <w:r>
-        <w:rPr>
-          <w:rFonts w:cstheme="minorHAnsi"/>
+        <w:t xml:space="preserve">In OS, </w:t>
+      </w:r>
+      <w:r>
+        <w:rPr>
+          <w:rFonts w:cstheme="minorHAnsi"/>
+          <w:b/>
+          <w:bCs/>
+          <w:lang w:val="en-US"/>
+        </w:rPr>
+        <w:t>Concurrency</w:t>
+      </w:r>
+      <w:r>
+        <w:rPr>
+          <w:rFonts w:cstheme="minorHAnsi"/>
+          <w:b/>
+          <w:bCs/>
           <w:lang w:val="en-US"/>
         </w:rPr>
         <w:t xml:space="preserve"> </w:t>
@@ -1267,14 +1898,237 @@
           <w:rFonts w:cstheme="minorHAnsi"/>
           <w:lang w:val="en-US"/>
         </w:rPr>
-        <w:t xml:space="preserve">achieved </w:t>
-      </w:r>
-      <w:r>
-        <w:rPr>
-          <w:rFonts w:cstheme="minorHAnsi"/>
-          <w:lang w:val="en-US"/>
-        </w:rPr>
-        <w:t xml:space="preserve">by </w:t>
+        <w:t xml:space="preserve">means </w:t>
+      </w:r>
+      <w:r>
+        <w:rPr>
+          <w:rFonts w:cstheme="minorHAnsi"/>
+          <w:lang w:val="en-US"/>
+        </w:rPr>
+        <w:t>interleaving of processes</w:t>
+      </w:r>
+      <w:r>
+        <w:rPr>
+          <w:rFonts w:cstheme="minorHAnsi"/>
+          <w:lang w:val="en-US"/>
+        </w:rPr>
+        <w:t>/threads</w:t>
+      </w:r>
+      <w:r>
+        <w:rPr>
+          <w:rFonts w:cstheme="minorHAnsi"/>
+          <w:lang w:val="en-US"/>
+        </w:rPr>
+        <w:t xml:space="preserve"> in time</w:t>
+      </w:r>
+      <w:r>
+        <w:rPr>
+          <w:rFonts w:cstheme="minorHAnsi"/>
+          <w:lang w:val="en-US"/>
+        </w:rPr>
+        <w:t xml:space="preserve"> </w:t>
+      </w:r>
+      <w:r>
+        <w:rPr>
+          <w:rFonts w:cstheme="minorHAnsi"/>
+          <w:lang w:val="en-US"/>
+        </w:rPr>
+        <w:t>to give the appearance of simultaneous execution</w:t>
+      </w:r>
+      <w:r>
+        <w:rPr>
+          <w:rFonts w:cstheme="minorHAnsi"/>
+          <w:lang w:val="en-US"/>
+        </w:rPr>
+        <w:t>. It</w:t>
+      </w:r>
+      <w:r>
+        <w:rPr>
+          <w:rFonts w:cstheme="minorHAnsi"/>
+          <w:b/>
+          <w:bCs/>
+          <w:lang w:val="en-US"/>
+        </w:rPr>
+        <w:t xml:space="preserve"> </w:t>
+      </w:r>
+      <w:r>
+        <w:rPr>
+          <w:rFonts w:cstheme="minorHAnsi"/>
+          <w:lang w:val="en-US"/>
+        </w:rPr>
+        <w:t>occurs when</w:t>
+      </w:r>
+      <w:r>
+        <w:rPr>
+          <w:rFonts w:cstheme="minorHAnsi"/>
+          <w:lang w:val="en-US"/>
+        </w:rPr>
+        <w:t xml:space="preserve"> </w:t>
+      </w:r>
+      <w:r>
+        <w:rPr>
+          <w:rFonts w:cstheme="minorHAnsi"/>
+          <w:spacing w:val="-2"/>
+          <w:shd w:val="clear" w:color="auto" w:fill="FFFFFF"/>
+        </w:rPr>
+        <w:t>multiple</w:t>
+      </w:r>
+      <w:r>
+        <w:rPr>
+          <w:rFonts w:cstheme="minorHAnsi"/>
+          <w:spacing w:val="-2"/>
+          <w:shd w:val="clear" w:color="auto" w:fill="FFFFFF"/>
+        </w:rPr>
+        <w:t xml:space="preserve"> running process</w:t>
+      </w:r>
+      <w:r>
+        <w:rPr>
+          <w:rFonts w:cstheme="minorHAnsi"/>
+          <w:spacing w:val="-2"/>
+          <w:shd w:val="clear" w:color="auto" w:fill="FFFFFF"/>
+        </w:rPr>
+        <w:t>es/</w:t>
+      </w:r>
+      <w:r>
+        <w:rPr>
+          <w:rFonts w:cstheme="minorHAnsi"/>
+          <w:spacing w:val="-2"/>
+          <w:shd w:val="clear" w:color="auto" w:fill="FFFFFF"/>
+        </w:rPr>
+        <w:t xml:space="preserve">threads </w:t>
+      </w:r>
+      <w:r>
+        <w:rPr>
+          <w:rFonts w:cstheme="minorHAnsi"/>
+          <w:spacing w:val="-2"/>
+          <w:shd w:val="clear" w:color="auto" w:fill="FFFFFF"/>
+        </w:rPr>
+        <w:t xml:space="preserve">make progress and/or </w:t>
+      </w:r>
+      <w:r>
+        <w:rPr>
+          <w:rFonts w:cstheme="minorHAnsi"/>
+          <w:spacing w:val="-2"/>
+          <w:shd w:val="clear" w:color="auto" w:fill="FFFFFF"/>
+        </w:rPr>
+        <w:t>communicate with each other through shared memory or message</w:t>
+      </w:r>
+      <w:r>
+        <w:rPr>
+          <w:rFonts w:cstheme="minorHAnsi"/>
+          <w:spacing w:val="-2"/>
+          <w:shd w:val="clear" w:color="auto" w:fill="FFFFFF"/>
+        </w:rPr>
+        <w:t>-</w:t>
+      </w:r>
+      <w:r>
+        <w:rPr>
+          <w:rFonts w:cstheme="minorHAnsi"/>
+          <w:spacing w:val="-2"/>
+          <w:shd w:val="clear" w:color="auto" w:fill="FFFFFF"/>
+        </w:rPr>
+        <w:t>passing</w:t>
+      </w:r>
+      <w:r>
+        <w:rPr>
+          <w:rFonts w:cstheme="minorHAnsi"/>
+          <w:spacing w:val="-2"/>
+          <w:shd w:val="clear" w:color="auto" w:fill="FFFFFF"/>
+        </w:rPr>
+        <w:t>,</w:t>
+      </w:r>
+      <w:r>
+        <w:rPr>
+          <w:rFonts w:cstheme="minorHAnsi"/>
+          <w:lang w:val="en-US"/>
+        </w:rPr>
+        <w:t xml:space="preserve"> </w:t>
+      </w:r>
+      <w:r>
+        <w:rPr>
+          <w:rFonts w:cstheme="minorHAnsi"/>
+          <w:lang w:val="en-US"/>
+        </w:rPr>
+        <w:t>b</w:t>
+      </w:r>
+      <w:r>
+        <w:rPr>
+          <w:rFonts w:cstheme="minorHAnsi"/>
+          <w:lang w:val="en-US"/>
+        </w:rPr>
+        <w:t xml:space="preserve">ut one at a time. </w:t>
+      </w:r>
+      <w:r>
+        <w:rPr>
+          <w:rFonts w:cstheme="minorHAnsi"/>
+          <w:lang w:val="en-US"/>
+        </w:rPr>
+        <w:t>It is needed when</w:t>
+      </w:r>
+      <w:r>
+        <w:rPr>
+          <w:rFonts w:cstheme="minorHAnsi"/>
+          <w:lang w:val="en-US"/>
+        </w:rPr>
+        <w:t xml:space="preserve"> there are more</w:t>
+      </w:r>
+      <w:r>
+        <w:rPr>
+          <w:rFonts w:cstheme="minorHAnsi"/>
+          <w:lang w:val="en-US"/>
+        </w:rPr>
+        <w:t xml:space="preserve"> number of</w:t>
+      </w:r>
+      <w:r>
+        <w:rPr>
+          <w:rFonts w:cstheme="minorHAnsi"/>
+          <w:lang w:val="en-US"/>
+        </w:rPr>
+        <w:t xml:space="preserve"> threads than processors</w:t>
+      </w:r>
+      <w:r>
+        <w:rPr>
+          <w:rFonts w:cstheme="minorHAnsi"/>
+          <w:spacing w:val="-2"/>
+          <w:shd w:val="clear" w:color="auto" w:fill="FFFFFF"/>
+        </w:rPr>
+        <w:t>.</w:t>
+      </w:r>
+      <w:r>
+        <w:rPr>
+          <w:rFonts w:cstheme="minorHAnsi"/>
+          <w:spacing w:val="-2"/>
+          <w:shd w:val="clear" w:color="auto" w:fill="FFFFFF"/>
+        </w:rPr>
+        <w:t xml:space="preserve"> </w:t>
+      </w:r>
+      <w:r>
+        <w:rPr>
+          <w:rFonts w:cstheme="minorHAnsi"/>
+          <w:lang w:val="en-US"/>
+        </w:rPr>
+        <w:t>I</w:t>
+      </w:r>
+      <w:r>
+        <w:rPr>
+          <w:rFonts w:cstheme="minorHAnsi"/>
+          <w:lang w:val="en-US"/>
+        </w:rPr>
+        <w:t>n threads</w:t>
+      </w:r>
+      <w:r>
+        <w:rPr>
+          <w:rFonts w:cstheme="minorHAnsi"/>
+          <w:lang w:val="en-US"/>
+        </w:rPr>
+        <w:t>, it</w:t>
+      </w:r>
+      <w:r>
+        <w:rPr>
+          <w:rFonts w:cstheme="minorHAnsi"/>
+          <w:lang w:val="en-US"/>
+        </w:rPr>
+        <w:t xml:space="preserve"> is achieved by </w:t>
       </w:r>
       <w:r>
         <w:rPr>
@@ -1290,8 +2144,26 @@
           <w:rFonts w:cstheme="minorHAnsi"/>
           <w:lang w:val="en-US"/>
         </w:rPr>
-        <w:t xml:space="preserve">. </w:t>
-      </w:r>
+        <w:t>.</w:t>
+      </w:r>
+      <w:r>
+        <w:rPr>
+          <w:rFonts w:cstheme="minorHAnsi"/>
+          <w:lang w:val="en-US"/>
+        </w:rPr>
+        <w:t xml:space="preserve"> </w:t>
+      </w:r>
+    </w:p>
+    <w:p>
+      <w:pPr>
+        <w:spacing w:after="0" w:line="240" w:lineRule="auto"/>
+        <w:ind w:firstLine="360"/>
+        <w:jc w:val="both"/>
+        <w:rPr>
+          <w:rFonts w:cstheme="minorHAnsi"/>
+          <w:lang w:val="en-US"/>
+        </w:rPr>
+      </w:pPr>
       <w:r>
         <w:rPr>
           <w:rStyle w:val="EndnoteReference"/>
@@ -1305,7 +2177,93 @@
           <w:rFonts w:cstheme="minorHAnsi"/>
           <w:lang w:val="en-US"/>
         </w:rPr>
-        <w:t xml:space="preserve">When there are more threads than processors, concurrency is simulated by </w:t>
+        <w:t>C</w:t>
+      </w:r>
+      <w:r>
+        <w:rPr>
+          <w:rFonts w:cstheme="minorHAnsi"/>
+          <w:lang w:val="en-US"/>
+        </w:rPr>
+        <w:t xml:space="preserve">oncurrency is </w:t>
+      </w:r>
+      <w:r>
+        <w:rPr>
+          <w:rFonts w:cstheme="minorHAnsi"/>
+          <w:lang w:val="en-US"/>
+        </w:rPr>
+        <w:t>achiev</w:t>
+      </w:r>
+      <w:r>
+        <w:rPr>
+          <w:rFonts w:cstheme="minorHAnsi"/>
+          <w:lang w:val="en-US"/>
+        </w:rPr>
+        <w:t xml:space="preserve">ed by </w:t>
+      </w:r>
+      <w:r>
+        <w:rPr>
+          <w:rFonts w:cstheme="minorHAnsi"/>
+          <w:lang w:val="en-US"/>
+        </w:rPr>
+        <w:t>giving</w:t>
+      </w:r>
+      <w:r>
+        <w:rPr>
+          <w:rFonts w:cstheme="minorHAnsi"/>
+          <w:b/>
+          <w:bCs/>
+          <w:lang w:val="en-US"/>
+        </w:rPr>
+        <w:t xml:space="preserve"> </w:t>
+      </w:r>
+      <w:r>
+        <w:rPr>
+          <w:rFonts w:cstheme="minorHAnsi"/>
+          <w:lang w:val="en-US"/>
+        </w:rPr>
+        <w:t xml:space="preserve">certain </w:t>
+      </w:r>
+      <w:r>
+        <w:rPr>
+          <w:rFonts w:cstheme="minorHAnsi"/>
+          <w:lang w:val="en-US"/>
+        </w:rPr>
+        <w:t>time</w:t>
+      </w:r>
+      <w:r>
+        <w:rPr>
+          <w:rFonts w:cstheme="minorHAnsi"/>
+          <w:lang w:val="en-US"/>
+        </w:rPr>
+        <w:t xml:space="preserve"> </w:t>
+      </w:r>
+      <w:r>
+        <w:rPr>
+          <w:rFonts w:cstheme="minorHAnsi"/>
+          <w:lang w:val="en-US"/>
+        </w:rPr>
+        <w:t>quantums</w:t>
+      </w:r>
+      <w:r>
+        <w:rPr>
+          <w:rFonts w:cstheme="minorHAnsi"/>
+          <w:lang w:val="en-US"/>
+        </w:rPr>
+        <w:t xml:space="preserve"> to each thread </w:t>
+      </w:r>
+      <w:r>
+        <w:rPr>
+          <w:rFonts w:cstheme="minorHAnsi"/>
+          <w:lang w:val="en-US"/>
+        </w:rPr>
+        <w:t xml:space="preserve">typically </w:t>
+      </w:r>
+      <w:r>
+        <w:rPr>
+          <w:rFonts w:cstheme="minorHAnsi"/>
+          <w:lang w:val="en-US"/>
+        </w:rPr>
+        <w:t xml:space="preserve">using a </w:t>
       </w:r>
       <w:r>
         <w:rPr>
@@ -1321,8 +2279,113 @@
           <w:rFonts w:cstheme="minorHAnsi"/>
           <w:lang w:val="en-US"/>
         </w:rPr>
-        <w:t xml:space="preserve">, which means that the processor switches between threads. On most of the systems, time-slicing happens unpredictably and non-deterministically which means that a thread may be paused or resumed at any time. </w:t>
-      </w:r>
+        <w:t xml:space="preserve"> algorithm.</w:t>
+      </w:r>
+      <w:r>
+        <w:rPr>
+          <w:rFonts w:cstheme="minorHAnsi"/>
+          <w:lang w:val="en-US"/>
+        </w:rPr>
+        <w:t xml:space="preserve"> </w:t>
+      </w:r>
+      <w:r>
+        <w:rPr>
+          <w:rFonts w:cstheme="minorHAnsi"/>
+          <w:spacing w:val="-2"/>
+          <w:shd w:val="clear" w:color="auto" w:fill="FFFFFF"/>
+        </w:rPr>
+        <w:t xml:space="preserve">While only one thread is executed at a time by </w:t>
+      </w:r>
+      <w:r>
+        <w:rPr>
+          <w:rFonts w:cstheme="minorHAnsi"/>
+          <w:spacing w:val="-2"/>
+          <w:shd w:val="clear" w:color="auto" w:fill="FFFFFF"/>
+        </w:rPr>
+        <w:t>a</w:t>
+      </w:r>
+      <w:r>
+        <w:rPr>
+          <w:rFonts w:cstheme="minorHAnsi"/>
+          <w:spacing w:val="-2"/>
+          <w:shd w:val="clear" w:color="auto" w:fill="FFFFFF"/>
+        </w:rPr>
+        <w:t xml:space="preserve"> </w:t>
+      </w:r>
+      <w:r>
+        <w:rPr>
+          <w:rFonts w:cstheme="minorHAnsi"/>
+          <w:spacing w:val="-2"/>
+          <w:shd w:val="clear" w:color="auto" w:fill="FFFFFF"/>
+        </w:rPr>
+        <w:t>processor</w:t>
+      </w:r>
+      <w:r>
+        <w:rPr>
+          <w:rFonts w:cstheme="minorHAnsi"/>
+          <w:spacing w:val="-2"/>
+          <w:shd w:val="clear" w:color="auto" w:fill="FFFFFF"/>
+        </w:rPr>
+        <w:t xml:space="preserve">, </w:t>
+      </w:r>
+      <w:r>
+        <w:rPr>
+          <w:rFonts w:cstheme="minorHAnsi"/>
+          <w:spacing w:val="-2"/>
+          <w:shd w:val="clear" w:color="auto" w:fill="FFFFFF"/>
+        </w:rPr>
+        <w:t>the</w:t>
+      </w:r>
+      <w:r>
+        <w:rPr>
+          <w:rFonts w:cstheme="minorHAnsi"/>
+          <w:spacing w:val="-2"/>
+          <w:shd w:val="clear" w:color="auto" w:fill="FFFFFF"/>
+        </w:rPr>
+        <w:t xml:space="preserve"> other</w:t>
+      </w:r>
+      <w:r>
+        <w:rPr>
+          <w:rFonts w:cstheme="minorHAnsi"/>
+          <w:spacing w:val="-2"/>
+          <w:shd w:val="clear" w:color="auto" w:fill="FFFFFF"/>
+        </w:rPr>
+        <w:t xml:space="preserve"> threads</w:t>
+      </w:r>
+      <w:r>
+        <w:rPr>
+          <w:rFonts w:cstheme="minorHAnsi"/>
+          <w:spacing w:val="-2"/>
+          <w:shd w:val="clear" w:color="auto" w:fill="FFFFFF"/>
+        </w:rPr>
+        <w:t xml:space="preserve"> can be switched in and out as required</w:t>
+      </w:r>
+      <w:r>
+        <w:rPr>
+          <w:rFonts w:cstheme="minorHAnsi"/>
+          <w:spacing w:val="-2"/>
+          <w:shd w:val="clear" w:color="auto" w:fill="FFFFFF"/>
+        </w:rPr>
+        <w:t>.</w:t>
+      </w:r>
+      <w:r>
+        <w:rPr>
+          <w:rFonts w:cstheme="minorHAnsi"/>
+          <w:lang w:val="en-US"/>
+        </w:rPr>
+        <w:t xml:space="preserve"> </w:t>
+      </w:r>
+    </w:p>
+    <w:p>
+      <w:pPr>
+        <w:spacing w:after="0" w:line="240" w:lineRule="auto"/>
+        <w:ind w:firstLine="360"/>
+        <w:jc w:val="both"/>
+        <w:rPr>
+          <w:rFonts w:cstheme="minorHAnsi"/>
+          <w:lang w:val="en-US"/>
+        </w:rPr>
+      </w:pPr>
     </w:p>
     <w:p>
       <w:pPr>
@@ -1424,7 +2487,29 @@
           <w:rFonts w:cstheme="minorHAnsi"/>
           <w:lang w:val="en-US"/>
         </w:rPr>
-        <w:t xml:space="preserve">: In this model, </w:t>
+        <w:t xml:space="preserve">: </w:t>
+      </w:r>
+    </w:p>
+    <w:p>
+      <w:pPr>
+        <w:pStyle w:val="ListParagraph"/>
+        <w:numPr>
+          <w:ilvl w:val="1"/>
+          <w:numId w:val="7"/>
+        </w:numPr>
+        <w:spacing w:after="0" w:line="240" w:lineRule="auto"/>
+        <w:jc w:val="both"/>
+        <w:rPr>
+          <w:rFonts w:cstheme="minorHAnsi"/>
+          <w:lang w:val="en-US"/>
+        </w:rPr>
+      </w:pPr>
+      <w:r>
+        <w:rPr>
+          <w:rFonts w:cstheme="minorHAnsi"/>
+          <w:lang w:val="en-US"/>
+        </w:rPr>
+        <w:t xml:space="preserve">In this model, </w:t>
       </w:r>
       <w:r>
         <w:rPr>
@@ -1436,12 +2521,56 @@
       <w:r>
         <w:t xml:space="preserve"> </w:t>
       </w:r>
-      <w:r>
-        <w:rPr>
-          <w:rFonts w:cstheme="minorHAnsi"/>
-          <w:lang w:val="en-US"/>
-        </w:rPr>
-        <w:t>In this model, developers can create as many user threads as necessary and the corresponding Kernel threads can run in parallel on a multiprocessor machine. This model provides the best accuracy on concurrency and when a thread performs a blocking system call, the kernel can schedule another thread for execution.</w:t>
+    </w:p>
+    <w:p>
+      <w:pPr>
+        <w:pStyle w:val="ListParagraph"/>
+        <w:numPr>
+          <w:ilvl w:val="1"/>
+          <w:numId w:val="7"/>
+        </w:numPr>
+        <w:spacing w:after="0" w:line="240" w:lineRule="auto"/>
+        <w:jc w:val="both"/>
+        <w:rPr>
+          <w:rFonts w:cstheme="minorHAnsi"/>
+          <w:lang w:val="en-US"/>
+        </w:rPr>
+      </w:pPr>
+      <w:r>
+        <w:rPr>
+          <w:rFonts w:cstheme="minorHAnsi"/>
+          <w:lang w:val="en-US"/>
+        </w:rPr>
+        <w:t>D</w:t>
+      </w:r>
+      <w:r>
+        <w:rPr>
+          <w:rFonts w:cstheme="minorHAnsi"/>
+          <w:lang w:val="en-US"/>
+        </w:rPr>
+        <w:t xml:space="preserve">evelopers can create as many user threads as necessary and the corresponding Kernel threads can run in parallel on a multiprocessor machine. </w:t>
+      </w:r>
+    </w:p>
+    <w:p>
+      <w:pPr>
+        <w:pStyle w:val="ListParagraph"/>
+        <w:numPr>
+          <w:ilvl w:val="1"/>
+          <w:numId w:val="7"/>
+        </w:numPr>
+        <w:spacing w:after="0" w:line="240" w:lineRule="auto"/>
+        <w:jc w:val="both"/>
+        <w:rPr>
+          <w:rFonts w:cstheme="minorHAnsi"/>
+          <w:lang w:val="en-US"/>
+        </w:rPr>
+      </w:pPr>
+      <w:r>
+        <w:rPr>
+          <w:rFonts w:cstheme="minorHAnsi"/>
+          <w:lang w:val="en-US"/>
+        </w:rPr>
+        <w:t>This model provides the best accuracy on concurrency and when a thread performs a blocking system call, the kernel can schedule another thread for execution.</w:t>
       </w:r>
     </w:p>
     <w:p>
@@ -1478,6 +2607,21 @@
         </w:rPr>
         <w:t xml:space="preserve">Many-to-One Model: </w:t>
       </w:r>
+    </w:p>
+    <w:p>
+      <w:pPr>
+        <w:pStyle w:val="ListParagraph"/>
+        <w:numPr>
+          <w:ilvl w:val="1"/>
+          <w:numId w:val="7"/>
+        </w:numPr>
+        <w:spacing w:after="0" w:line="240" w:lineRule="auto"/>
+        <w:jc w:val="both"/>
+        <w:rPr>
+          <w:rFonts w:cstheme="minorHAnsi"/>
+          <w:lang w:val="en-US"/>
+        </w:rPr>
+      </w:pPr>
       <w:r>
         <w:rPr>
           <w:rFonts w:cstheme="minorHAnsi"/>
@@ -1490,13 +2634,17 @@
           <w:rFonts w:cstheme="minorHAnsi"/>
           <w:lang w:val="en-US"/>
         </w:rPr>
-        <w:t xml:space="preserve"> many User-Level threads are mapped to one Kernel-Level thread. Thread management is done in user space by the thread library. When thread makes a blocking system call, the entire process will be blocked. Only one thread can access the Kernel at a time, so multiple threads are unable to run in parallel on multiprocessors. </w:t>
-      </w:r>
-    </w:p>
-    <w:p>
-      <w:pPr>
-        <w:spacing w:after="0" w:line="240" w:lineRule="auto"/>
-        <w:ind w:left="720" w:firstLine="720"/>
+        <w:t xml:space="preserve"> many User-Level threads are mapped to one Kernel-Level thread.</w:t>
+      </w:r>
+    </w:p>
+    <w:p>
+      <w:pPr>
+        <w:pStyle w:val="ListParagraph"/>
+        <w:numPr>
+          <w:ilvl w:val="1"/>
+          <w:numId w:val="7"/>
+        </w:numPr>
+        <w:spacing w:after="0" w:line="240" w:lineRule="auto"/>
         <w:jc w:val="both"/>
         <w:rPr>
           <w:rFonts w:cstheme="minorHAnsi"/>
@@ -1508,7 +2656,101 @@
           <w:rFonts w:cstheme="minorHAnsi"/>
           <w:lang w:val="en-US"/>
         </w:rPr>
-        <w:t>This model is used by the Kernel-Level threads when the User-Level thread libraries are implemented in the operating system in such a way that the system does not support them.</w:t>
+        <w:t xml:space="preserve">Thread management is done in user space by the thread library. </w:t>
+      </w:r>
+    </w:p>
+    <w:p>
+      <w:pPr>
+        <w:pStyle w:val="ListParagraph"/>
+        <w:numPr>
+          <w:ilvl w:val="1"/>
+          <w:numId w:val="7"/>
+        </w:numPr>
+        <w:spacing w:after="0" w:line="240" w:lineRule="auto"/>
+        <w:jc w:val="both"/>
+        <w:rPr>
+          <w:rFonts w:cstheme="minorHAnsi"/>
+          <w:lang w:val="en-US"/>
+        </w:rPr>
+      </w:pPr>
+      <w:r>
+        <w:rPr>
+          <w:rFonts w:cstheme="minorHAnsi"/>
+          <w:lang w:val="en-US"/>
+        </w:rPr>
+        <w:t>When</w:t>
+      </w:r>
+      <w:r>
+        <w:rPr>
+          <w:rFonts w:cstheme="minorHAnsi"/>
+          <w:lang w:val="en-US"/>
+        </w:rPr>
+        <w:t xml:space="preserve"> a</w:t>
+      </w:r>
+      <w:r>
+        <w:rPr>
+          <w:rFonts w:cstheme="minorHAnsi"/>
+          <w:lang w:val="en-US"/>
+        </w:rPr>
+        <w:t xml:space="preserve"> thread makes a blocking system call, the entire process will be blocked. </w:t>
+      </w:r>
+    </w:p>
+    <w:p>
+      <w:pPr>
+        <w:pStyle w:val="ListParagraph"/>
+        <w:numPr>
+          <w:ilvl w:val="1"/>
+          <w:numId w:val="7"/>
+        </w:numPr>
+        <w:spacing w:after="0" w:line="240" w:lineRule="auto"/>
+        <w:jc w:val="both"/>
+        <w:rPr>
+          <w:rFonts w:cstheme="minorHAnsi"/>
+          <w:lang w:val="en-US"/>
+        </w:rPr>
+      </w:pPr>
+      <w:r>
+        <w:rPr>
+          <w:rFonts w:cstheme="minorHAnsi"/>
+          <w:lang w:val="en-US"/>
+        </w:rPr>
+        <w:t xml:space="preserve">Only one thread can access the Kernel at a time, so multiple threads are unable to run in parallel on multiprocessors. </w:t>
+      </w:r>
+    </w:p>
+    <w:p>
+      <w:pPr>
+        <w:pStyle w:val="ListParagraph"/>
+        <w:numPr>
+          <w:ilvl w:val="1"/>
+          <w:numId w:val="7"/>
+        </w:numPr>
+        <w:spacing w:after="0" w:line="240" w:lineRule="auto"/>
+        <w:jc w:val="both"/>
+        <w:rPr>
+          <w:rFonts w:cstheme="minorHAnsi"/>
+          <w:lang w:val="en-US"/>
+        </w:rPr>
+      </w:pPr>
+      <w:r>
+        <w:rPr>
+          <w:rFonts w:cstheme="minorHAnsi"/>
+          <w:lang w:val="en-US"/>
+        </w:rPr>
+        <w:t xml:space="preserve">This model is used by the Kernel-Level threads when the User-Level thread libraries are implemented in the </w:t>
+      </w:r>
+      <w:r>
+        <w:rPr>
+          <w:rFonts w:cstheme="minorHAnsi"/>
+          <w:lang w:val="en-US"/>
+        </w:rPr>
+        <w:t>OS</w:t>
+      </w:r>
+      <w:r>
+        <w:rPr>
+          <w:rFonts w:cstheme="minorHAnsi"/>
+          <w:lang w:val="en-US"/>
+        </w:rPr>
+        <w:t xml:space="preserve"> in such a way that the system does not support them.</w:t>
       </w:r>
     </w:p>
     <w:p>
@@ -1544,18 +2786,15 @@
         </w:rPr>
         <w:t xml:space="preserve">One-to-One Model: </w:t>
       </w:r>
-      <w:r>
-        <w:rPr>
-          <w:rFonts w:cstheme="minorHAnsi"/>
-          <w:lang w:val="en-US"/>
-        </w:rPr>
-        <w:t>There is one-to-one relationship of user-level thread to the kernel-level thread. This model provides more concurrency than the many-to-one model. It also allows another thread to run when a thread makes a blocking system call. It supports multiple threads to execute in parallel on microprocessors.</w:t>
-      </w:r>
-    </w:p>
-    <w:p>
-      <w:pPr>
-        <w:spacing w:after="0" w:line="240" w:lineRule="auto"/>
-        <w:ind w:left="720" w:firstLine="720"/>
+    </w:p>
+    <w:p>
+      <w:pPr>
+        <w:pStyle w:val="ListParagraph"/>
+        <w:numPr>
+          <w:ilvl w:val="1"/>
+          <w:numId w:val="7"/>
+        </w:numPr>
+        <w:spacing w:after="0" w:line="240" w:lineRule="auto"/>
         <w:jc w:val="both"/>
         <w:rPr>
           <w:rFonts w:cstheme="minorHAnsi"/>
@@ -1567,17 +2806,103 @@
           <w:rFonts w:cstheme="minorHAnsi"/>
           <w:lang w:val="en-US"/>
         </w:rPr>
+        <w:t xml:space="preserve">There is one-to-one relationship of user-level thread to the kernel-level thread. </w:t>
+      </w:r>
+    </w:p>
+    <w:p>
+      <w:pPr>
+        <w:pStyle w:val="ListParagraph"/>
+        <w:numPr>
+          <w:ilvl w:val="1"/>
+          <w:numId w:val="7"/>
+        </w:numPr>
+        <w:spacing w:after="0" w:line="240" w:lineRule="auto"/>
+        <w:jc w:val="both"/>
+        <w:rPr>
+          <w:rFonts w:cstheme="minorHAnsi"/>
+          <w:lang w:val="en-US"/>
+        </w:rPr>
+      </w:pPr>
+      <w:r>
+        <w:rPr>
+          <w:rFonts w:cstheme="minorHAnsi"/>
+          <w:lang w:val="en-US"/>
+        </w:rPr>
+        <w:t xml:space="preserve">This model provides more concurrency than the many-to-one model. </w:t>
+      </w:r>
+    </w:p>
+    <w:p>
+      <w:pPr>
+        <w:pStyle w:val="ListParagraph"/>
+        <w:numPr>
+          <w:ilvl w:val="1"/>
+          <w:numId w:val="7"/>
+        </w:numPr>
+        <w:spacing w:after="0" w:line="240" w:lineRule="auto"/>
+        <w:jc w:val="both"/>
+        <w:rPr>
+          <w:rFonts w:cstheme="minorHAnsi"/>
+          <w:lang w:val="en-US"/>
+        </w:rPr>
+      </w:pPr>
+      <w:r>
+        <w:rPr>
+          <w:rFonts w:cstheme="minorHAnsi"/>
+          <w:lang w:val="en-US"/>
+        </w:rPr>
+        <w:t xml:space="preserve">It also allows another thread to run when a thread makes a blocking system call. </w:t>
+      </w:r>
+    </w:p>
+    <w:p>
+      <w:pPr>
+        <w:pStyle w:val="ListParagraph"/>
+        <w:numPr>
+          <w:ilvl w:val="1"/>
+          <w:numId w:val="7"/>
+        </w:numPr>
+        <w:spacing w:after="0" w:line="240" w:lineRule="auto"/>
+        <w:jc w:val="both"/>
+        <w:rPr>
+          <w:rFonts w:cstheme="minorHAnsi"/>
+          <w:lang w:val="en-US"/>
+        </w:rPr>
+      </w:pPr>
+      <w:r>
+        <w:rPr>
+          <w:rFonts w:cstheme="minorHAnsi"/>
+          <w:lang w:val="en-US"/>
+        </w:rPr>
+        <w:t>It supports multiple threads to execute in parallel on microprocessors.</w:t>
+      </w:r>
+    </w:p>
+    <w:p>
+      <w:pPr>
+        <w:pStyle w:val="ListParagraph"/>
+        <w:numPr>
+          <w:ilvl w:val="1"/>
+          <w:numId w:val="7"/>
+        </w:numPr>
+        <w:spacing w:after="0" w:line="240" w:lineRule="auto"/>
+        <w:jc w:val="both"/>
+        <w:rPr>
+          <w:rFonts w:cstheme="minorHAnsi"/>
+          <w:lang w:val="en-US"/>
+        </w:rPr>
+      </w:pPr>
+      <w:r>
+        <w:rPr>
+          <w:rFonts w:cstheme="minorHAnsi"/>
+          <w:lang w:val="en-US"/>
+        </w:rPr>
         <w:t xml:space="preserve">The main disadvantage of this model is that creating </w:t>
       </w:r>
-      <w:proofErr w:type="gramStart"/>
-      <w:r>
-        <w:rPr>
-          <w:rFonts w:cstheme="minorHAnsi"/>
-          <w:lang w:val="en-US"/>
-        </w:rPr>
-        <w:t>an</w:t>
-      </w:r>
-      <w:proofErr w:type="gramEnd"/>
+      <w:r>
+        <w:rPr>
+          <w:rFonts w:cstheme="minorHAnsi"/>
+          <w:lang w:val="en-US"/>
+        </w:rPr>
+        <w:t>a</w:t>
+      </w:r>
       <w:r>
         <w:rPr>
           <w:rFonts w:cstheme="minorHAnsi"/>
@@ -1585,36 +2910,43 @@
         </w:rPr>
         <w:t xml:space="preserve"> User-Level thread requires the corresponding Kernel-Level thread. </w:t>
       </w:r>
-      <w:r>
-        <w:rPr>
-          <w:rFonts w:cstheme="minorHAnsi"/>
-          <w:b/>
-          <w:bCs/>
-          <w:lang w:val="en-US"/>
-        </w:rPr>
-        <w:t xml:space="preserve">Examples: </w:t>
-      </w:r>
-      <w:r>
-        <w:rPr>
-          <w:rFonts w:cstheme="minorHAnsi"/>
-          <w:lang w:val="en-US"/>
-        </w:rPr>
-        <w:t>OS/2, windows NT and windows 2000 etc. use this model.</w:t>
-      </w:r>
-    </w:p>
-    <w:p>
-      <w:pPr>
-        <w:rPr>
-          <w:rFonts w:cstheme="minorHAnsi"/>
-          <w:lang w:val="en-US"/>
-        </w:rPr>
-      </w:pPr>
-      <w:r>
-        <w:rPr>
-          <w:rFonts w:cstheme="minorHAnsi"/>
+    </w:p>
+    <w:p>
+      <w:pPr>
+        <w:pStyle w:val="ListParagraph"/>
+        <w:numPr>
+          <w:ilvl w:val="1"/>
+          <w:numId w:val="7"/>
+        </w:numPr>
+        <w:spacing w:after="0" w:line="240" w:lineRule="auto"/>
+        <w:jc w:val="both"/>
+        <w:rPr>
+          <w:rFonts w:cstheme="minorHAnsi"/>
+          <w:lang w:val="en-US"/>
+        </w:rPr>
+      </w:pPr>
+      <w:r>
+        <w:rPr>
+          <w:rFonts w:cstheme="minorHAnsi"/>
+          <w:lang w:val="en-US"/>
+        </w:rPr>
+        <w:t>Some of its examples are</w:t>
+      </w:r>
+      <w:r>
+        <w:rPr>
+          <w:rFonts w:cstheme="minorHAnsi"/>
+          <w:b/>
+          <w:bCs/>
           <w:lang w:val="en-US"/>
         </w:rPr>
         <w:t xml:space="preserve"> </w:t>
+      </w:r>
+      <w:r>
+        <w:rPr>
+          <w:rFonts w:cstheme="minorHAnsi"/>
+          <w:lang w:val="en-US"/>
+        </w:rPr>
+        <w:t>OS/2, windows NT and windows 2000 etc.</w:t>
       </w:r>
     </w:p>
     <w:sectPr>
@@ -1683,10 +3015,7 @@
         <w:endnoteRef/>
       </w:r>
       <w:r>
-        <w:t xml:space="preserve"> </w:t>
-      </w:r>
-      <w:r>
-        <w:t>https://www.geeksforgeeks.org/difference-between-user-level-thread-and-kernel-level-thread/</w:t>
+        <w:t>http://www.cs.iit.edu/~cs561/cs450/ChilkuriDineshThreads/dinesh's%20files/User%20and%20Kernel%20Level%20Threads.html</w:t>
       </w:r>
     </w:p>
   </w:endnote>
@@ -2758,7 +4087,7 @@
   <w:abstractNum w:abstractNumId="9" w15:restartNumberingAfterBreak="0">
     <w:nsid w:val="7EA37ABE"/>
     <w:multiLevelType w:val="hybridMultilevel"/>
-    <w:tmpl w:val="286C1BBA"/>
+    <w:tmpl w:val="E354C7FA"/>
     <w:lvl w:ilvl="0" w:tplc="4009000B">
       <w:start w:val="1"/>
       <w:numFmt w:val="bullet"/>

</xml_diff>